<commit_message>
preliminary training code for one neuron
</commit_message>
<xml_diff>
--- a/Test Project - Sudoku_NN - full documentation.docx
+++ b/Test Project - Sudoku_NN - full documentation.docx
@@ -118,6 +118,9 @@
       </w:pPr>
       <w:r>
         <w:t>Sudoku</w:t>
+      </w:r>
+      <w:r>
+        <w:t xml:space="preserve"> – needs an NN for each cell…</w:t>
       </w:r>
     </w:p>
     <w:p>
@@ -260,6 +263,53 @@
     <w:p>
       <w:r>
         <w:t>Genetic algorithms are recommended here</w:t>
+      </w:r>
+    </w:p>
+    <w:p/>
+    <w:p>
+      <w:pPr>
+        <w:pStyle w:val="Heading4"/>
+      </w:pPr>
+      <w:r>
+        <w:t>What if…</w:t>
+      </w:r>
+    </w:p>
+    <w:p/>
+    <w:p>
+      <w:r>
+        <w:t>What we build an array of small networks that predict one cell value from 0-9 in a 3x3 grid…these can then become inputs to a 3x3 grid of 3x3 grids, ie a Sudoku…</w:t>
+      </w:r>
+    </w:p>
+    <w:p/>
+    <w:p>
+      <w:r>
+        <w:t>Or we create 81 separate networks, each will be called for a separate cell if that cell is NOT populated;</w:t>
+      </w:r>
+    </w:p>
+    <w:p>
+      <w:r>
+        <w:t>Thus, the loss value will be an array of 81 numbers for each cell then…(to be initialized as -999 to double check that whether the training data had any cell consistently populated…)</w:t>
+      </w:r>
+    </w:p>
+    <w:p/>
+    <w:p>
+      <w:r>
+        <w:t>We can then assign the most certain probabilities (anything more than 90%) to the cells and rerun the network…</w:t>
+      </w:r>
+    </w:p>
+    <w:p/>
+    <w:p>
+      <w:r>
+        <w:t xml:space="preserve">Essentially each cell will need its own small neural network…since the grid won’t be completely empty, it will involve </w:t>
+      </w:r>
+      <w:r>
+        <w:t>81</w:t>
+      </w:r>
+      <w:r>
+        <w:t xml:space="preserve"> networks…</w:t>
+      </w:r>
+      <w:r>
+        <w:t xml:space="preserve"> each one to be called </w:t>
       </w:r>
     </w:p>
     <w:p/>
@@ -635,6 +685,7 @@
         <w:pStyle w:val="Heading3"/>
       </w:pPr>
       <w:r>
+        <w:lastRenderedPageBreak/>
         <w:t>The underlying Maths</w:t>
       </w:r>
     </w:p>
@@ -644,7 +695,6 @@
           <w:noProof/>
           <w:lang w:val="en-IN" w:eastAsia="en-IN"/>
         </w:rPr>
-        <w:lastRenderedPageBreak/>
         <w:drawing>
           <wp:inline distT="0" distB="0" distL="0" distR="0" wp14:anchorId="55C515AF" wp14:editId="1CE1F3CA">
             <wp:extent cx="5020376" cy="2943636"/>
@@ -1976,13 +2026,25 @@
     <w:p/>
     <w:p>
       <w:r>
+        <w:rPr>
+          <w:highlight w:val="yellow"/>
+        </w:rPr>
         <w:t xml:space="preserve">Since his formulae are kiiinda high level, </w:t>
       </w:r>
       <w:r>
+        <w:rPr>
+          <w:highlight w:val="yellow"/>
+        </w:rPr>
         <w:t>I want to de</w:t>
       </w:r>
       <w:r>
+        <w:rPr>
+          <w:highlight w:val="yellow"/>
+        </w:rPr>
         <w:t>rive them using Andrej’s guidance on loss.</w:t>
+      </w:r>
+      <w:r>
+        <w:t>w</w:t>
       </w:r>
     </w:p>
     <w:p>
@@ -3964,20 +4026,23 @@
       <w:r>
         <w:rPr>
           <w:b/>
-        </w:rPr>
-        <w:t>A2</w:t>
+          <w:highlight w:val="yellow"/>
+        </w:rPr>
+        <w:t>A2y</w:t>
       </w:r>
       <w:r>
         <w:rPr>
           <w:b/>
-        </w:rPr>
-        <w:t>y</w:t>
+          <w:highlight w:val="yellow"/>
+        </w:rPr>
+        <w:t xml:space="preserve"> = A2[range(Y.size</w:t>
       </w:r>
       <w:r>
         <w:rPr>
           <w:b/>
-        </w:rPr>
-        <w:t xml:space="preserve"> = A2[range(m), Y]</w:t>
+          <w:highlight w:val="yellow"/>
+        </w:rPr>
+        <w:t>), Y]</w:t>
       </w:r>
     </w:p>
     <w:p>
@@ -4828,7 +4893,17 @@
     </w:p>
     <w:p/>
     <w:p>
-      <w:r>
+      <w:pPr>
+        <w:rPr>
+          <w:i/>
+          <w:color w:val="FF0000"/>
+        </w:rPr>
+      </w:pPr>
+      <w:r>
+        <w:rPr>
+          <w:i/>
+          <w:color w:val="FF0000"/>
+        </w:rPr>
         <w:t>assuming that d(A2)/d(Z2) = 1</w:t>
       </w:r>
     </w:p>
@@ -4862,87 +4937,107 @@
         </w:rPr>
       </w:pPr>
       <w:r>
-        <w:t>Then d(loss)/d(w2)</w:t>
-      </w:r>
-      <w:r>
-        <w:t xml:space="preserve"> = </w:t>
-      </w:r>
-      <w:r>
-        <w:rPr>
-          <w:b/>
-        </w:rPr>
-        <w:t>dW2</w:t>
-      </w:r>
-      <w:r>
-        <w:rPr>
-          <w:b/>
-        </w:rPr>
-        <w:t xml:space="preserve"> = d(loss)/d(Z2) x d(Z2)/d(</w:t>
-      </w:r>
-      <w:r>
-        <w:rPr>
-          <w:b/>
-        </w:rPr>
-        <w:t>w2</w:t>
-      </w:r>
-      <w:r>
-        <w:rPr>
-          <w:b/>
-        </w:rPr>
-        <w:t>)</w:t>
-      </w:r>
-      <w:r>
-        <w:t xml:space="preserve"> </w:t>
-      </w:r>
-      <w:r>
-        <w:t xml:space="preserve"> </w:t>
+        <w:t>Then d(loss)/d(</w:t>
       </w:r>
       <w:r>
         <w:rPr>
           <w:b/>
           <w:highlight w:val="yellow"/>
         </w:rPr>
-        <w:t>= (-1/m) x A2y  x A1</w:t>
-      </w:r>
-    </w:p>
-    <w:p>
-      <w:r>
-        <w:t xml:space="preserve">Similarly d(loss)/d(A1) = </w:t>
+        <w:t>w2</w:t>
+      </w:r>
+      <w:r>
+        <w:t>)</w:t>
+      </w:r>
+      <w:r>
+        <w:t xml:space="preserve"> = </w:t>
       </w:r>
       <w:r>
         <w:rPr>
           <w:b/>
         </w:rPr>
-        <w:t>dA1</w:t>
+        <w:t>dW2</w:t>
       </w:r>
       <w:r>
         <w:rPr>
           <w:b/>
         </w:rPr>
-        <w:t xml:space="preserve"> = d(loss)/d(Z2) x d(Z2)/d(A1)</w:t>
-      </w:r>
-      <w:r>
-        <w:t xml:space="preserve">  </w:t>
+        <w:t xml:space="preserve"> = d(loss)/d(Z2) x d(Z2)/d(</w:t>
+      </w:r>
+      <w:r>
+        <w:rPr>
+          <w:b/>
+        </w:rPr>
+        <w:t>w2</w:t>
+      </w:r>
+      <w:r>
+        <w:rPr>
+          <w:b/>
+        </w:rPr>
+        <w:t>)</w:t>
+      </w:r>
+      <w:r>
+        <w:t xml:space="preserve"> </w:t>
+      </w:r>
+      <w:r>
+        <w:t xml:space="preserve"> </w:t>
       </w:r>
       <w:r>
         <w:rPr>
           <w:b/>
           <w:highlight w:val="yellow"/>
         </w:rPr>
-        <w:t xml:space="preserve">= (-1/m) x A2y  </w:t>
+        <w:t>= (-1/m) x A2y  x A1</w:t>
+      </w:r>
+    </w:p>
+    <w:p>
+      <w:r>
+        <w:t xml:space="preserve">Similarly d(loss)/d(A1) = </w:t>
+      </w:r>
+      <w:r>
+        <w:rPr>
+          <w:b/>
+        </w:rPr>
+        <w:t>dA1</w:t>
+      </w:r>
+      <w:r>
+        <w:rPr>
+          <w:b/>
+        </w:rPr>
+        <w:t xml:space="preserve"> = d(loss)/d(Z2) x d(Z2)/d(A1)</w:t>
+      </w:r>
+      <w:r>
+        <w:t xml:space="preserve">  </w:t>
       </w:r>
       <w:r>
         <w:rPr>
           <w:b/>
           <w:highlight w:val="yellow"/>
         </w:rPr>
+        <w:t xml:space="preserve">= (-1/m) x A2y  </w:t>
+      </w:r>
+      <w:r>
+        <w:rPr>
+          <w:b/>
+          <w:highlight w:val="yellow"/>
+        </w:rPr>
         <w:t>x w2</w:t>
       </w:r>
     </w:p>
     <w:p/>
     <w:p>
       <w:r>
-        <w:t xml:space="preserve">And d(loss)/d(b2) = db2 = dZ2 anyway = </w:t>
+        <w:t>And d(loss)/d(</w:t>
+      </w:r>
+      <w:r>
+        <w:rPr>
+          <w:b/>
+          <w:highlight w:val="yellow"/>
+        </w:rPr>
+        <w:t>b2</w:t>
+      </w:r>
+      <w:r>
+        <w:t xml:space="preserve">) = db2 = dZ2 anyway = </w:t>
       </w:r>
       <w:r>
         <w:rPr>
@@ -5149,13 +5244,24 @@
         <w:t>x w2</w:t>
       </w:r>
       <w:r>
-        <w:t xml:space="preserve"> x g’(Z)</w:t>
-      </w:r>
-    </w:p>
-    <w:p/>
-    <w:p>
-      <w:r>
-        <w:t>(we don’t know what ReLU derivative will turn out to be.)</w:t>
+        <w:t xml:space="preserve"> x g’(Z</w:t>
+      </w:r>
+      <w:r>
+        <w:t>1</w:t>
+      </w:r>
+      <w:bookmarkStart w:id="0" w:name="_GoBack"/>
+      <w:bookmarkEnd w:id="0"/>
+      <w:r>
+        <w:t>)</w:t>
+      </w:r>
+    </w:p>
+    <w:p/>
+    <w:p>
+      <w:r>
+        <w:t>(g’(Z) was implemented for ReLU separately. We can stick to tanh() in our code.</w:t>
+      </w:r>
+      <w:r>
+        <w:t>)</w:t>
       </w:r>
       <w:r>
         <w:t xml:space="preserve"> </w:t>
@@ -5187,7 +5293,16 @@
     <w:p/>
     <w:p>
       <w:r>
-        <w:t xml:space="preserve">D(loss)/d(w1) = dW1 = </w:t>
+        <w:t>D(loss)/d(</w:t>
+      </w:r>
+      <w:r>
+        <w:rPr>
+          <w:highlight w:val="yellow"/>
+        </w:rPr>
+        <w:t>w1</w:t>
+      </w:r>
+      <w:r>
+        <w:t xml:space="preserve">) = dW1 = </w:t>
       </w:r>
       <w:r>
         <w:rPr>
@@ -5206,7 +5321,16 @@
     <w:p/>
     <w:p>
       <w:r>
-        <w:t>And db1 = dZ1</w:t>
+        <w:t xml:space="preserve">And </w:t>
+      </w:r>
+      <w:r>
+        <w:rPr>
+          <w:highlight w:val="yellow"/>
+        </w:rPr>
+        <w:t>db1</w:t>
+      </w:r>
+      <w:r>
+        <w:t xml:space="preserve"> = dZ1</w:t>
       </w:r>
     </w:p>
     <w:p/>
@@ -5945,7 +6069,6 @@
     </w:p>
     <w:p>
       <w:r>
-        <w:lastRenderedPageBreak/>
         <w:t>&lt;He makes an error here</w:t>
       </w:r>
       <w:r>
@@ -6305,16 +6428,16 @@
     </w:p>
     <w:p>
       <w:r>
+        <w:t>(19:00)</w:t>
+      </w:r>
+    </w:p>
+    <w:p/>
+    <w:p>
+      <w:pPr>
+        <w:pStyle w:val="Heading3"/>
+      </w:pPr>
+      <w:r>
         <w:lastRenderedPageBreak/>
-        <w:t>(19:00)</w:t>
-      </w:r>
-    </w:p>
-    <w:p/>
-    <w:p>
-      <w:pPr>
-        <w:pStyle w:val="Heading3"/>
-      </w:pPr>
-      <w:r>
         <w:t>Backprop function</w:t>
       </w:r>
     </w:p>
@@ -6576,7 +6699,6 @@
           <w:noProof/>
           <w:lang w:val="en-IN" w:eastAsia="en-IN"/>
         </w:rPr>
-        <w:lastRenderedPageBreak/>
         <w:drawing>
           <wp:inline distT="0" distB="0" distL="0" distR="0" wp14:anchorId="7A8C2B18" wp14:editId="58AC1CCC">
             <wp:extent cx="5530421" cy="1200150"/>
@@ -6632,6 +6754,7 @@
           <w:noProof/>
           <w:lang w:val="en-IN" w:eastAsia="en-IN"/>
         </w:rPr>
+        <w:lastRenderedPageBreak/>
         <w:drawing>
           <wp:inline distT="0" distB="0" distL="0" distR="0" wp14:anchorId="684687F8" wp14:editId="0B6B2240">
             <wp:extent cx="6629400" cy="1773394"/>
@@ -6857,6 +6980,7 @@
           <w:noProof/>
           <w:lang w:val="en-IN" w:eastAsia="en-IN"/>
         </w:rPr>
+        <w:lastRenderedPageBreak/>
         <w:drawing>
           <wp:inline distT="0" distB="0" distL="0" distR="0" wp14:anchorId="1652C429" wp14:editId="1F757C9B">
             <wp:extent cx="6671354" cy="3271837"/>
@@ -6956,19 +7080,1821 @@
     </w:p>
     <w:p/>
     <w:p/>
-    <w:p/>
-    <w:p/>
-    <w:p/>
     <w:p>
       <w:pPr>
         <w:pStyle w:val="Heading1"/>
       </w:pPr>
       <w:r>
+        <w:t>Convolutional</w:t>
+      </w:r>
+      <w:r>
+        <w:t xml:space="preserve"> Neural Nets 101</w:t>
+      </w:r>
+    </w:p>
+    <w:p>
+      <w:pPr>
+        <w:pStyle w:val="Heading2"/>
+      </w:pPr>
+      <w:r>
+        <w:t>Visualization</w:t>
+      </w:r>
+    </w:p>
+    <w:p>
+      <w:hyperlink r:id="rId57" w:history="1">
+        <w:r>
+          <w:rPr>
+            <w:rStyle w:val="Hyperlink"/>
+          </w:rPr>
+          <w:t>https://www.youtube.com/watch?v=JboZfxUjLSk</w:t>
+        </w:r>
+      </w:hyperlink>
+    </w:p>
+    <w:p>
+      <w:r>
+        <w:rPr>
+          <w:noProof/>
+          <w:lang w:val="en-IN" w:eastAsia="en-IN"/>
+        </w:rPr>
+        <w:drawing>
+          <wp:inline distT="0" distB="0" distL="0" distR="0" wp14:anchorId="52C4DA73" wp14:editId="26515A93">
+            <wp:extent cx="6645910" cy="1633220"/>
+            <wp:effectExtent l="0" t="0" r="2540" b="5080"/>
+            <wp:docPr id="43" name="Picture 43"/>
+            <wp:cNvGraphicFramePr>
+              <a:graphicFrameLocks xmlns:a="http://schemas.openxmlformats.org/drawingml/2006/main" noChangeAspect="1"/>
+            </wp:cNvGraphicFramePr>
+            <a:graphic xmlns:a="http://schemas.openxmlformats.org/drawingml/2006/main">
+              <a:graphicData uri="http://schemas.openxmlformats.org/drawingml/2006/picture">
+                <pic:pic xmlns:pic="http://schemas.openxmlformats.org/drawingml/2006/picture">
+                  <pic:nvPicPr>
+                    <pic:cNvPr id="1" name=""/>
+                    <pic:cNvPicPr/>
+                  </pic:nvPicPr>
+                  <pic:blipFill>
+                    <a:blip r:embed="rId58"/>
+                    <a:stretch>
+                      <a:fillRect/>
+                    </a:stretch>
+                  </pic:blipFill>
+                  <pic:spPr>
+                    <a:xfrm>
+                      <a:off x="0" y="0"/>
+                      <a:ext cx="6645910" cy="1633220"/>
+                    </a:xfrm>
+                    <a:prstGeom prst="rect">
+                      <a:avLst/>
+                    </a:prstGeom>
+                  </pic:spPr>
+                </pic:pic>
+              </a:graphicData>
+            </a:graphic>
+          </wp:inline>
+        </w:drawing>
+      </w:r>
+    </w:p>
+    <w:p/>
+    <w:p>
+      <w:r>
+        <w:t>This is the visual representation of the entire model.</w:t>
+      </w:r>
+    </w:p>
+    <w:p/>
+    <w:p/>
+    <w:p>
+      <w:hyperlink r:id="rId59" w:history="1">
+        <w:r>
+          <w:rPr>
+            <w:rStyle w:val="Hyperlink"/>
+          </w:rPr>
+          <w:t>https://www.youtube.com/watch?v=jDe5BAsT2-Y</w:t>
+        </w:r>
+      </w:hyperlink>
+      <w:r>
+        <w:t xml:space="preserve"> </w:t>
+      </w:r>
+    </w:p>
+    <w:p>
+      <w:r>
+        <w:rPr>
+          <w:noProof/>
+          <w:lang w:val="en-IN" w:eastAsia="en-IN"/>
+        </w:rPr>
+        <w:lastRenderedPageBreak/>
+        <w:drawing>
+          <wp:inline distT="0" distB="0" distL="0" distR="0" wp14:anchorId="1FCB14E3" wp14:editId="3C44CA4F">
+            <wp:extent cx="4648849" cy="3048425"/>
+            <wp:effectExtent l="0" t="0" r="0" b="0"/>
+            <wp:docPr id="31" name="Picture 31"/>
+            <wp:cNvGraphicFramePr>
+              <a:graphicFrameLocks xmlns:a="http://schemas.openxmlformats.org/drawingml/2006/main" noChangeAspect="1"/>
+            </wp:cNvGraphicFramePr>
+            <a:graphic xmlns:a="http://schemas.openxmlformats.org/drawingml/2006/main">
+              <a:graphicData uri="http://schemas.openxmlformats.org/drawingml/2006/picture">
+                <pic:pic xmlns:pic="http://schemas.openxmlformats.org/drawingml/2006/picture">
+                  <pic:nvPicPr>
+                    <pic:cNvPr id="1" name=""/>
+                    <pic:cNvPicPr/>
+                  </pic:nvPicPr>
+                  <pic:blipFill>
+                    <a:blip r:embed="rId60"/>
+                    <a:stretch>
+                      <a:fillRect/>
+                    </a:stretch>
+                  </pic:blipFill>
+                  <pic:spPr>
+                    <a:xfrm>
+                      <a:off x="0" y="0"/>
+                      <a:ext cx="4648849" cy="3048425"/>
+                    </a:xfrm>
+                    <a:prstGeom prst="rect">
+                      <a:avLst/>
+                    </a:prstGeom>
+                  </pic:spPr>
+                </pic:pic>
+              </a:graphicData>
+            </a:graphic>
+          </wp:inline>
+        </w:drawing>
+      </w:r>
+    </w:p>
+    <w:p/>
+    <w:p>
+      <w:r>
+        <w:t>28x28x1 is the dimension of his input – same as Samson’s since he’s also using MNIST.</w:t>
+      </w:r>
+    </w:p>
+    <w:p/>
+    <w:p>
+      <w:pPr>
+        <w:pStyle w:val="ListParagraph"/>
+        <w:numPr>
+          <w:ilvl w:val="0"/>
+          <w:numId w:val="10"/>
+        </w:numPr>
+      </w:pPr>
+      <w:r>
+        <w:t>Thi</w:t>
+      </w:r>
+      <w:r>
+        <w:t>s person is going to form</w:t>
+      </w:r>
+      <w:r>
+        <w:t xml:space="preserve"> a “convolution”</w:t>
+      </w:r>
+      <w:r>
+        <w:t xml:space="preserve"> using “2 filters</w:t>
+      </w:r>
+      <w:r>
+        <w:t xml:space="preserve"> or kernels</w:t>
+      </w:r>
+      <w:r>
+        <w:t>” of filter size 5x5x1, and use ReLU activation function.</w:t>
+      </w:r>
+    </w:p>
+    <w:p>
+      <w:pPr>
+        <w:pStyle w:val="ListParagraph"/>
+        <w:numPr>
+          <w:ilvl w:val="0"/>
+          <w:numId w:val="10"/>
+        </w:numPr>
+      </w:pPr>
+      <w:r>
+        <w:t>Next step is a “Max pooling” with a “stride” = 2 and a “pool size” of 2x2.</w:t>
+      </w:r>
+    </w:p>
+    <w:p>
+      <w:r>
+        <w:rPr>
+          <w:noProof/>
+          <w:lang w:val="en-IN" w:eastAsia="en-IN"/>
+        </w:rPr>
+        <w:drawing>
+          <wp:inline distT="0" distB="0" distL="0" distR="0" wp14:anchorId="7812CEE3" wp14:editId="201E0E8B">
+            <wp:extent cx="2534004" cy="2333951"/>
+            <wp:effectExtent l="0" t="0" r="0" b="9525"/>
+            <wp:docPr id="38" name="Picture 38"/>
+            <wp:cNvGraphicFramePr>
+              <a:graphicFrameLocks xmlns:a="http://schemas.openxmlformats.org/drawingml/2006/main" noChangeAspect="1"/>
+            </wp:cNvGraphicFramePr>
+            <a:graphic xmlns:a="http://schemas.openxmlformats.org/drawingml/2006/main">
+              <a:graphicData uri="http://schemas.openxmlformats.org/drawingml/2006/picture">
+                <pic:pic xmlns:pic="http://schemas.openxmlformats.org/drawingml/2006/picture">
+                  <pic:nvPicPr>
+                    <pic:cNvPr id="1" name=""/>
+                    <pic:cNvPicPr/>
+                  </pic:nvPicPr>
+                  <pic:blipFill>
+                    <a:blip r:embed="rId61"/>
+                    <a:stretch>
+                      <a:fillRect/>
+                    </a:stretch>
+                  </pic:blipFill>
+                  <pic:spPr>
+                    <a:xfrm>
+                      <a:off x="0" y="0"/>
+                      <a:ext cx="2534004" cy="2333951"/>
+                    </a:xfrm>
+                    <a:prstGeom prst="rect">
+                      <a:avLst/>
+                    </a:prstGeom>
+                  </pic:spPr>
+                </pic:pic>
+              </a:graphicData>
+            </a:graphic>
+          </wp:inline>
+        </w:drawing>
+      </w:r>
+    </w:p>
+    <w:p>
+      <w:r>
+        <w:t>This screenshot represents “the first layer”</w:t>
+      </w:r>
+      <w:r>
+        <w:t xml:space="preserve"> </w:t>
+      </w:r>
+      <w:r>
+        <w:t>…</w:t>
+      </w:r>
+    </w:p>
+    <w:p/>
+    <w:p/>
+    <w:p>
+      <w:r>
+        <w:t>The “2</w:t>
+      </w:r>
+      <w:r>
+        <w:rPr>
+          <w:vertAlign w:val="superscript"/>
+        </w:rPr>
+        <w:t>nd</w:t>
+      </w:r>
+      <w:r>
+        <w:t xml:space="preserve"> convolution” is represented below:</w:t>
+      </w:r>
+    </w:p>
+    <w:p>
+      <w:r>
+        <w:rPr>
+          <w:noProof/>
+          <w:lang w:val="en-IN" w:eastAsia="en-IN"/>
+        </w:rPr>
+        <w:drawing>
+          <wp:inline distT="0" distB="0" distL="0" distR="0" wp14:anchorId="6154A0C4" wp14:editId="61B9A10E">
+            <wp:extent cx="2324424" cy="2181529"/>
+            <wp:effectExtent l="0" t="0" r="0" b="9525"/>
+            <wp:docPr id="42" name="Picture 42"/>
+            <wp:cNvGraphicFramePr>
+              <a:graphicFrameLocks xmlns:a="http://schemas.openxmlformats.org/drawingml/2006/main" noChangeAspect="1"/>
+            </wp:cNvGraphicFramePr>
+            <a:graphic xmlns:a="http://schemas.openxmlformats.org/drawingml/2006/main">
+              <a:graphicData uri="http://schemas.openxmlformats.org/drawingml/2006/picture">
+                <pic:pic xmlns:pic="http://schemas.openxmlformats.org/drawingml/2006/picture">
+                  <pic:nvPicPr>
+                    <pic:cNvPr id="1" name=""/>
+                    <pic:cNvPicPr/>
+                  </pic:nvPicPr>
+                  <pic:blipFill>
+                    <a:blip r:embed="rId62"/>
+                    <a:stretch>
+                      <a:fillRect/>
+                    </a:stretch>
+                  </pic:blipFill>
+                  <pic:spPr>
+                    <a:xfrm>
+                      <a:off x="0" y="0"/>
+                      <a:ext cx="2324424" cy="2181529"/>
+                    </a:xfrm>
+                    <a:prstGeom prst="rect">
+                      <a:avLst/>
+                    </a:prstGeom>
+                  </pic:spPr>
+                </pic:pic>
+              </a:graphicData>
+            </a:graphic>
+          </wp:inline>
+        </w:drawing>
+      </w:r>
+    </w:p>
+    <w:p>
+      <w:r>
+        <w:t>This time, 4 filters will be used &lt;??&gt;</w:t>
+      </w:r>
+    </w:p>
+    <w:p>
+      <w:r>
+        <w:t xml:space="preserve">Filter size is 3x3x2. With </w:t>
+      </w:r>
+      <w:r>
+        <w:rPr>
+          <w:b/>
+        </w:rPr>
+        <w:t>sigmoid</w:t>
+      </w:r>
+      <w:r>
+        <w:t xml:space="preserve"> activation function…</w:t>
+      </w:r>
+    </w:p>
+    <w:p/>
+    <w:p>
+      <w:r>
+        <w:t>Maxpooling will be done again, before “flattening the matrices to form a flattened layer of 100 nodes”</w:t>
+      </w:r>
+    </w:p>
+    <w:p/>
+    <w:p>
+      <w:r>
+        <w:rPr>
+          <w:noProof/>
+          <w:lang w:val="en-IN" w:eastAsia="en-IN"/>
+        </w:rPr>
+        <w:drawing>
+          <wp:inline distT="0" distB="0" distL="0" distR="0" wp14:anchorId="6364BAE8" wp14:editId="441B2B56">
+            <wp:extent cx="3458058" cy="3372321"/>
+            <wp:effectExtent l="0" t="0" r="9525" b="0"/>
+            <wp:docPr id="44" name="Picture 44"/>
+            <wp:cNvGraphicFramePr>
+              <a:graphicFrameLocks xmlns:a="http://schemas.openxmlformats.org/drawingml/2006/main" noChangeAspect="1"/>
+            </wp:cNvGraphicFramePr>
+            <a:graphic xmlns:a="http://schemas.openxmlformats.org/drawingml/2006/main">
+              <a:graphicData uri="http://schemas.openxmlformats.org/drawingml/2006/picture">
+                <pic:pic xmlns:pic="http://schemas.openxmlformats.org/drawingml/2006/picture">
+                  <pic:nvPicPr>
+                    <pic:cNvPr id="1" name=""/>
+                    <pic:cNvPicPr/>
+                  </pic:nvPicPr>
+                  <pic:blipFill>
+                    <a:blip r:embed="rId63"/>
+                    <a:stretch>
+                      <a:fillRect/>
+                    </a:stretch>
+                  </pic:blipFill>
+                  <pic:spPr>
+                    <a:xfrm>
+                      <a:off x="0" y="0"/>
+                      <a:ext cx="3458058" cy="3372321"/>
+                    </a:xfrm>
+                    <a:prstGeom prst="rect">
+                      <a:avLst/>
+                    </a:prstGeom>
+                  </pic:spPr>
+                </pic:pic>
+              </a:graphicData>
+            </a:graphic>
+          </wp:inline>
+        </w:drawing>
+      </w:r>
+    </w:p>
+    <w:p>
+      <w:r>
+        <w:t>This is the 2</w:t>
+      </w:r>
+      <w:r>
+        <w:rPr>
+          <w:vertAlign w:val="superscript"/>
+        </w:rPr>
+        <w:t>nd</w:t>
+      </w:r>
+      <w:r>
+        <w:t xml:space="preserve"> layer</w:t>
+      </w:r>
+    </w:p>
+    <w:p/>
+    <w:p>
+      <w:r>
+        <w:t xml:space="preserve">Final step: </w:t>
+      </w:r>
+    </w:p>
+    <w:p>
+      <w:r>
+        <w:rPr>
+          <w:noProof/>
+          <w:lang w:val="en-IN" w:eastAsia="en-IN"/>
+        </w:rPr>
+        <w:drawing>
+          <wp:inline distT="0" distB="0" distL="0" distR="0" wp14:anchorId="79925C8B" wp14:editId="039AE76B">
+            <wp:extent cx="1714500" cy="4213070"/>
+            <wp:effectExtent l="0" t="0" r="0" b="0"/>
+            <wp:docPr id="45" name="Picture 45"/>
+            <wp:cNvGraphicFramePr>
+              <a:graphicFrameLocks xmlns:a="http://schemas.openxmlformats.org/drawingml/2006/main" noChangeAspect="1"/>
+            </wp:cNvGraphicFramePr>
+            <a:graphic xmlns:a="http://schemas.openxmlformats.org/drawingml/2006/main">
+              <a:graphicData uri="http://schemas.openxmlformats.org/drawingml/2006/picture">
+                <pic:pic xmlns:pic="http://schemas.openxmlformats.org/drawingml/2006/picture">
+                  <pic:nvPicPr>
+                    <pic:cNvPr id="1" name=""/>
+                    <pic:cNvPicPr/>
+                  </pic:nvPicPr>
+                  <pic:blipFill>
+                    <a:blip r:embed="rId64"/>
+                    <a:stretch>
+                      <a:fillRect/>
+                    </a:stretch>
+                  </pic:blipFill>
+                  <pic:spPr>
+                    <a:xfrm>
+                      <a:off x="0" y="0"/>
+                      <a:ext cx="1721871" cy="4231183"/>
+                    </a:xfrm>
+                    <a:prstGeom prst="rect">
+                      <a:avLst/>
+                    </a:prstGeom>
+                  </pic:spPr>
+                </pic:pic>
+              </a:graphicData>
+            </a:graphic>
+          </wp:inline>
+        </w:drawing>
+      </w:r>
+    </w:p>
+    <w:p>
+      <w:r>
+        <w:t>The fully connected layer</w:t>
+      </w:r>
+    </w:p>
+    <w:p/>
+    <w:p>
+      <w:pPr>
+        <w:pStyle w:val="Heading3"/>
+      </w:pPr>
+      <w:r>
+        <w:t>Explanation</w:t>
+      </w:r>
+    </w:p>
+    <w:p>
+      <w:hyperlink r:id="rId65" w:history="1">
+        <w:r>
+          <w:rPr>
+            <w:rStyle w:val="Hyperlink"/>
+          </w:rPr>
+          <w:t>https://www.youtube.com/watch?v=jDe5BAsT2-Y&amp;t=91s</w:t>
+        </w:r>
+      </w:hyperlink>
+      <w:r>
+        <w:t xml:space="preserve"> </w:t>
+      </w:r>
+    </w:p>
+    <w:p>
+      <w:pPr>
+        <w:pStyle w:val="Heading4"/>
+      </w:pPr>
+      <w:r>
+        <w:t>Convolution</w:t>
+      </w:r>
+    </w:p>
+    <w:p>
+      <w:r>
+        <w:lastRenderedPageBreak/>
+        <w:t xml:space="preserve">Input layer is 28x28x1 – since we have images of size 28x28 </w:t>
+      </w:r>
+      <w:r>
+        <w:t>and these are greyscale images, not RGB, hence the color makes the 3rd hyper-dimension</w:t>
+      </w:r>
+      <w:r>
+        <w:t>;</w:t>
+      </w:r>
+    </w:p>
+    <w:p/>
+    <w:p>
+      <w:r>
+        <w:t>The first convolutional layer consists of 2 5x5x1 “filters”</w:t>
+      </w:r>
+      <w:r>
+        <w:t xml:space="preserve"> and add standard biases, one for each filter.</w:t>
+      </w:r>
+    </w:p>
+    <w:p>
+      <w:r>
+        <w:rPr>
+          <w:noProof/>
+          <w:lang w:val="en-IN" w:eastAsia="en-IN"/>
+        </w:rPr>
+        <w:drawing>
+          <wp:inline distT="0" distB="0" distL="0" distR="0" wp14:anchorId="29420DA2" wp14:editId="646A33D7">
+            <wp:extent cx="4757738" cy="3007846"/>
+            <wp:effectExtent l="0" t="0" r="5080" b="2540"/>
+            <wp:docPr id="47" name="Picture 47"/>
+            <wp:cNvGraphicFramePr>
+              <a:graphicFrameLocks xmlns:a="http://schemas.openxmlformats.org/drawingml/2006/main" noChangeAspect="1"/>
+            </wp:cNvGraphicFramePr>
+            <a:graphic xmlns:a="http://schemas.openxmlformats.org/drawingml/2006/main">
+              <a:graphicData uri="http://schemas.openxmlformats.org/drawingml/2006/picture">
+                <pic:pic xmlns:pic="http://schemas.openxmlformats.org/drawingml/2006/picture">
+                  <pic:nvPicPr>
+                    <pic:cNvPr id="1" name=""/>
+                    <pic:cNvPicPr/>
+                  </pic:nvPicPr>
+                  <pic:blipFill>
+                    <a:blip r:embed="rId66"/>
+                    <a:stretch>
+                      <a:fillRect/>
+                    </a:stretch>
+                  </pic:blipFill>
+                  <pic:spPr>
+                    <a:xfrm>
+                      <a:off x="0" y="0"/>
+                      <a:ext cx="4767361" cy="3013930"/>
+                    </a:xfrm>
+                    <a:prstGeom prst="rect">
+                      <a:avLst/>
+                    </a:prstGeom>
+                  </pic:spPr>
+                </pic:pic>
+              </a:graphicData>
+            </a:graphic>
+          </wp:inline>
+        </w:drawing>
+      </w:r>
+    </w:p>
+    <w:p/>
+    <w:p>
+      <w:r>
+        <w:t>The filter is applied as illustrated below, starting from the top-left to the bottom right, and the activation function value is shown on the right side result.</w:t>
+      </w:r>
+    </w:p>
+    <w:p>
+      <w:r>
+        <w:rPr>
+          <w:noProof/>
+          <w:lang w:val="en-IN" w:eastAsia="en-IN"/>
+        </w:rPr>
+        <w:drawing>
+          <wp:inline distT="0" distB="0" distL="0" distR="0" wp14:anchorId="6745C562" wp14:editId="6A8E6D72">
+            <wp:extent cx="6645910" cy="3388995"/>
+            <wp:effectExtent l="0" t="0" r="2540" b="1905"/>
+            <wp:docPr id="48" name="Picture 48"/>
+            <wp:cNvGraphicFramePr>
+              <a:graphicFrameLocks xmlns:a="http://schemas.openxmlformats.org/drawingml/2006/main" noChangeAspect="1"/>
+            </wp:cNvGraphicFramePr>
+            <a:graphic xmlns:a="http://schemas.openxmlformats.org/drawingml/2006/main">
+              <a:graphicData uri="http://schemas.openxmlformats.org/drawingml/2006/picture">
+                <pic:pic xmlns:pic="http://schemas.openxmlformats.org/drawingml/2006/picture">
+                  <pic:nvPicPr>
+                    <pic:cNvPr id="1" name=""/>
+                    <pic:cNvPicPr/>
+                  </pic:nvPicPr>
+                  <pic:blipFill>
+                    <a:blip r:embed="rId67"/>
+                    <a:stretch>
+                      <a:fillRect/>
+                    </a:stretch>
+                  </pic:blipFill>
+                  <pic:spPr>
+                    <a:xfrm>
+                      <a:off x="0" y="0"/>
+                      <a:ext cx="6645910" cy="3388995"/>
+                    </a:xfrm>
+                    <a:prstGeom prst="rect">
+                      <a:avLst/>
+                    </a:prstGeom>
+                  </pic:spPr>
+                </pic:pic>
+              </a:graphicData>
+            </a:graphic>
+          </wp:inline>
+        </w:drawing>
+      </w:r>
+    </w:p>
+    <w:p/>
+    <w:p>
+      <w:r>
+        <w:t>Note here that the stride of the filters is 2, meaning that they’re applied from pixels 1-5, then 3-7, then 5-9…</w:t>
+      </w:r>
+      <w:r>
+        <w:rPr>
+          <w:b/>
+        </w:rPr>
+        <w:t xml:space="preserve">then 19-24 </w:t>
+      </w:r>
+      <w:r>
+        <w:t xml:space="preserve">and can’t go beyond that.. </w:t>
+      </w:r>
+      <w:r>
+        <w:rPr>
+          <w:b/>
+        </w:rPr>
+        <w:t>that’s why with an input of 28 x 28 x 1 returns an output of 24x24x2</w:t>
+      </w:r>
+      <w:r>
+        <w:rPr>
+          <w:noProof/>
+          <w:lang w:val="en-IN" w:eastAsia="en-IN"/>
+        </w:rPr>
+        <w:lastRenderedPageBreak/>
+        <w:drawing>
+          <wp:inline distT="0" distB="0" distL="0" distR="0" wp14:anchorId="0187F4CD" wp14:editId="62953463">
+            <wp:extent cx="6645910" cy="3194050"/>
+            <wp:effectExtent l="0" t="0" r="2540" b="6350"/>
+            <wp:docPr id="49" name="Picture 49"/>
+            <wp:cNvGraphicFramePr>
+              <a:graphicFrameLocks xmlns:a="http://schemas.openxmlformats.org/drawingml/2006/main" noChangeAspect="1"/>
+            </wp:cNvGraphicFramePr>
+            <a:graphic xmlns:a="http://schemas.openxmlformats.org/drawingml/2006/main">
+              <a:graphicData uri="http://schemas.openxmlformats.org/drawingml/2006/picture">
+                <pic:pic xmlns:pic="http://schemas.openxmlformats.org/drawingml/2006/picture">
+                  <pic:nvPicPr>
+                    <pic:cNvPr id="1" name=""/>
+                    <pic:cNvPicPr/>
+                  </pic:nvPicPr>
+                  <pic:blipFill>
+                    <a:blip r:embed="rId68"/>
+                    <a:stretch>
+                      <a:fillRect/>
+                    </a:stretch>
+                  </pic:blipFill>
+                  <pic:spPr>
+                    <a:xfrm>
+                      <a:off x="0" y="0"/>
+                      <a:ext cx="6645910" cy="3194050"/>
+                    </a:xfrm>
+                    <a:prstGeom prst="rect">
+                      <a:avLst/>
+                    </a:prstGeom>
+                  </pic:spPr>
+                </pic:pic>
+              </a:graphicData>
+            </a:graphic>
+          </wp:inline>
+        </w:drawing>
+      </w:r>
+      <w:r>
+        <w:t>Both filters are applied like so…</w:t>
+      </w:r>
+    </w:p>
+    <w:p/>
+    <w:p>
+      <w:r>
+        <w:t>And the first convolution returns 2 different matrix values, shown on the right, since the 2 filters are different…</w:t>
+      </w:r>
+    </w:p>
+    <w:p>
+      <w:r>
+        <w:t xml:space="preserve">These 2 are called </w:t>
+      </w:r>
+      <w:r>
+        <w:rPr>
+          <w:b/>
+        </w:rPr>
+        <w:t>channels</w:t>
+      </w:r>
+      <w:r>
+        <w:t>.</w:t>
+      </w:r>
+    </w:p>
+    <w:p/>
+    <w:p>
+      <w:pPr>
+        <w:pStyle w:val="Heading4"/>
+      </w:pPr>
+      <w:r>
+        <w:t>Max-pooling</w:t>
+      </w:r>
+    </w:p>
+    <w:p/>
+    <w:p>
+      <w:r>
+        <w:t>This is meant to shrink the dimension of the 24x24x2 to 12x12x2 – you run a 2x2 window across the matrix of 24x24, and skip every 2</w:t>
+      </w:r>
+      <w:r>
+        <w:rPr>
+          <w:vertAlign w:val="superscript"/>
+        </w:rPr>
+        <w:t>nd</w:t>
+      </w:r>
+      <w:r>
+        <w:t xml:space="preserve"> pixel when you move the window (stride = 2)</w:t>
+      </w:r>
+    </w:p>
+    <w:p>
+      <w:r>
+        <w:t>The output will be the highest (“most activated”) pixel value</w:t>
+      </w:r>
+    </w:p>
+    <w:p>
+      <w:r>
+        <w:rPr>
+          <w:noProof/>
+          <w:lang w:val="en-IN" w:eastAsia="en-IN"/>
+        </w:rPr>
+        <w:drawing>
+          <wp:inline distT="0" distB="0" distL="0" distR="0" wp14:anchorId="5C5FE5C6" wp14:editId="4080F656">
+            <wp:extent cx="4759960" cy="2357240"/>
+            <wp:effectExtent l="0" t="0" r="2540" b="5080"/>
+            <wp:docPr id="50" name="Picture 50"/>
+            <wp:cNvGraphicFramePr>
+              <a:graphicFrameLocks xmlns:a="http://schemas.openxmlformats.org/drawingml/2006/main" noChangeAspect="1"/>
+            </wp:cNvGraphicFramePr>
+            <a:graphic xmlns:a="http://schemas.openxmlformats.org/drawingml/2006/main">
+              <a:graphicData uri="http://schemas.openxmlformats.org/drawingml/2006/picture">
+                <pic:pic xmlns:pic="http://schemas.openxmlformats.org/drawingml/2006/picture">
+                  <pic:nvPicPr>
+                    <pic:cNvPr id="1" name=""/>
+                    <pic:cNvPicPr/>
+                  </pic:nvPicPr>
+                  <pic:blipFill>
+                    <a:blip r:embed="rId69"/>
+                    <a:stretch>
+                      <a:fillRect/>
+                    </a:stretch>
+                  </pic:blipFill>
+                  <pic:spPr>
+                    <a:xfrm>
+                      <a:off x="0" y="0"/>
+                      <a:ext cx="4776230" cy="2365297"/>
+                    </a:xfrm>
+                    <a:prstGeom prst="rect">
+                      <a:avLst/>
+                    </a:prstGeom>
+                  </pic:spPr>
+                </pic:pic>
+              </a:graphicData>
+            </a:graphic>
+          </wp:inline>
+        </w:drawing>
+      </w:r>
+    </w:p>
+    <w:p>
+      <w:r>
+        <w:t>&lt;not fully sure why this is needed for our case at least&gt;</w:t>
+      </w:r>
+    </w:p>
+    <w:p/>
+    <w:p>
+      <w:pPr>
+        <w:pStyle w:val="Heading4"/>
+      </w:pPr>
+      <w:r>
+        <w:t>2</w:t>
+      </w:r>
+      <w:r>
+        <w:rPr>
+          <w:vertAlign w:val="superscript"/>
+        </w:rPr>
+        <w:t>nd</w:t>
+      </w:r>
+      <w:r>
+        <w:t xml:space="preserve"> </w:t>
+      </w:r>
+      <w:r>
+        <w:t>convolution</w:t>
+      </w:r>
+      <w:r>
+        <w:t xml:space="preserve"> layer..</w:t>
+      </w:r>
+    </w:p>
+    <w:p/>
+    <w:p>
+      <w:r>
+        <w:t xml:space="preserve">4 filters, stride = 1, </w:t>
+      </w:r>
+      <w:r>
+        <w:rPr>
+          <w:b/>
+        </w:rPr>
+        <w:t>sigmoid</w:t>
+      </w:r>
+      <w:r>
+        <w:t xml:space="preserve"> activation</w:t>
+      </w:r>
+    </w:p>
+    <w:p/>
+    <w:p>
+      <w:r>
+        <w:t>There are 4 filters of size 3x3x2, since we now have 2 channels from the previous activation, and one bias for each filter.</w:t>
+      </w:r>
+    </w:p>
+    <w:p>
+      <w:r>
+        <w:rPr>
+          <w:noProof/>
+          <w:lang w:val="en-IN" w:eastAsia="en-IN"/>
+        </w:rPr>
+        <w:lastRenderedPageBreak/>
+        <w:drawing>
+          <wp:inline distT="0" distB="0" distL="0" distR="0" wp14:anchorId="5977CDD7" wp14:editId="4F0C3CC2">
+            <wp:extent cx="3867690" cy="4201111"/>
+            <wp:effectExtent l="0" t="0" r="0" b="0"/>
+            <wp:docPr id="51" name="Picture 51"/>
+            <wp:cNvGraphicFramePr>
+              <a:graphicFrameLocks xmlns:a="http://schemas.openxmlformats.org/drawingml/2006/main" noChangeAspect="1"/>
+            </wp:cNvGraphicFramePr>
+            <a:graphic xmlns:a="http://schemas.openxmlformats.org/drawingml/2006/main">
+              <a:graphicData uri="http://schemas.openxmlformats.org/drawingml/2006/picture">
+                <pic:pic xmlns:pic="http://schemas.openxmlformats.org/drawingml/2006/picture">
+                  <pic:nvPicPr>
+                    <pic:cNvPr id="1" name=""/>
+                    <pic:cNvPicPr/>
+                  </pic:nvPicPr>
+                  <pic:blipFill>
+                    <a:blip r:embed="rId70"/>
+                    <a:stretch>
+                      <a:fillRect/>
+                    </a:stretch>
+                  </pic:blipFill>
+                  <pic:spPr>
+                    <a:xfrm>
+                      <a:off x="0" y="0"/>
+                      <a:ext cx="3867690" cy="4201111"/>
+                    </a:xfrm>
+                    <a:prstGeom prst="rect">
+                      <a:avLst/>
+                    </a:prstGeom>
+                  </pic:spPr>
+                </pic:pic>
+              </a:graphicData>
+            </a:graphic>
+          </wp:inline>
+        </w:drawing>
+      </w:r>
+    </w:p>
+    <w:p/>
+    <w:p>
+      <w:r>
+        <w:t>IMPORTANT  - Each of the 2 dimensions in each of the 4 filters would have to be summed up together…hence the 8 filters illustrated above will be summed up into 4 outputs.</w:t>
+      </w:r>
+    </w:p>
+    <w:p>
+      <w:r>
+        <w:rPr>
+          <w:noProof/>
+          <w:lang w:val="en-IN" w:eastAsia="en-IN"/>
+        </w:rPr>
+        <w:drawing>
+          <wp:inline distT="0" distB="0" distL="0" distR="0" wp14:anchorId="1DE9CF26" wp14:editId="2DBCA0F9">
+            <wp:extent cx="4401164" cy="600159"/>
+            <wp:effectExtent l="0" t="0" r="0" b="9525"/>
+            <wp:docPr id="321" name="Picture 321"/>
+            <wp:cNvGraphicFramePr>
+              <a:graphicFrameLocks xmlns:a="http://schemas.openxmlformats.org/drawingml/2006/main" noChangeAspect="1"/>
+            </wp:cNvGraphicFramePr>
+            <a:graphic xmlns:a="http://schemas.openxmlformats.org/drawingml/2006/main">
+              <a:graphicData uri="http://schemas.openxmlformats.org/drawingml/2006/picture">
+                <pic:pic xmlns:pic="http://schemas.openxmlformats.org/drawingml/2006/picture">
+                  <pic:nvPicPr>
+                    <pic:cNvPr id="1" name=""/>
+                    <pic:cNvPicPr/>
+                  </pic:nvPicPr>
+                  <pic:blipFill>
+                    <a:blip r:embed="rId71"/>
+                    <a:stretch>
+                      <a:fillRect/>
+                    </a:stretch>
+                  </pic:blipFill>
+                  <pic:spPr>
+                    <a:xfrm>
+                      <a:off x="0" y="0"/>
+                      <a:ext cx="4401164" cy="600159"/>
+                    </a:xfrm>
+                    <a:prstGeom prst="rect">
+                      <a:avLst/>
+                    </a:prstGeom>
+                  </pic:spPr>
+                </pic:pic>
+              </a:graphicData>
+            </a:graphic>
+          </wp:inline>
+        </w:drawing>
+      </w:r>
+    </w:p>
+    <w:p>
+      <w:r>
+        <w:t xml:space="preserve"> </w:t>
+      </w:r>
+    </w:p>
+    <w:p>
+      <w:r>
+        <w:t>The c</w:t>
+      </w:r>
+      <w:r>
+        <w:t>onvolution will return 4 output channels, hence a 10x10x4 output.</w:t>
+      </w:r>
+    </w:p>
+    <w:p>
+      <w:r>
+        <w:rPr>
+          <w:noProof/>
+          <w:lang w:val="en-IN" w:eastAsia="en-IN"/>
+        </w:rPr>
+        <w:drawing>
+          <wp:inline distT="0" distB="0" distL="0" distR="0" wp14:anchorId="30F2C998" wp14:editId="60F1CCE7">
+            <wp:extent cx="1002228" cy="2505569"/>
+            <wp:effectExtent l="0" t="0" r="7620" b="9525"/>
+            <wp:docPr id="46" name="Picture 46"/>
+            <wp:cNvGraphicFramePr>
+              <a:graphicFrameLocks xmlns:a="http://schemas.openxmlformats.org/drawingml/2006/main" noChangeAspect="1"/>
+            </wp:cNvGraphicFramePr>
+            <a:graphic xmlns:a="http://schemas.openxmlformats.org/drawingml/2006/main">
+              <a:graphicData uri="http://schemas.openxmlformats.org/drawingml/2006/picture">
+                <pic:pic xmlns:pic="http://schemas.openxmlformats.org/drawingml/2006/picture">
+                  <pic:nvPicPr>
+                    <pic:cNvPr id="1" name=""/>
+                    <pic:cNvPicPr/>
+                  </pic:nvPicPr>
+                  <pic:blipFill>
+                    <a:blip r:embed="rId72"/>
+                    <a:stretch>
+                      <a:fillRect/>
+                    </a:stretch>
+                  </pic:blipFill>
+                  <pic:spPr>
+                    <a:xfrm>
+                      <a:off x="0" y="0"/>
+                      <a:ext cx="1009205" cy="2523012"/>
+                    </a:xfrm>
+                    <a:prstGeom prst="rect">
+                      <a:avLst/>
+                    </a:prstGeom>
+                  </pic:spPr>
+                </pic:pic>
+              </a:graphicData>
+            </a:graphic>
+          </wp:inline>
+        </w:drawing>
+      </w:r>
+    </w:p>
+    <w:p>
+      <w:r>
+        <w:t>The filters now look nothing like the original image.</w:t>
+      </w:r>
+      <w:r>
+        <w:t xml:space="preserve"> </w:t>
+      </w:r>
+    </w:p>
+    <w:p/>
+    <w:p>
+      <w:r>
+        <w:t>Note that This 2</w:t>
+      </w:r>
+      <w:r>
+        <w:rPr>
+          <w:vertAlign w:val="superscript"/>
+        </w:rPr>
+        <w:t>nd</w:t>
+      </w:r>
+      <w:r>
+        <w:t xml:space="preserve"> layer has a sigmoid activation function as well…</w:t>
+      </w:r>
+    </w:p>
+    <w:p>
+      <w:r>
+        <w:rPr>
+          <w:noProof/>
+          <w:lang w:val="en-IN" w:eastAsia="en-IN"/>
+        </w:rPr>
+        <w:drawing>
+          <wp:inline distT="0" distB="0" distL="0" distR="0" wp14:anchorId="50C53310" wp14:editId="424F0A0A">
+            <wp:extent cx="4401164" cy="600159"/>
+            <wp:effectExtent l="0" t="0" r="0" b="9525"/>
+            <wp:docPr id="320" name="Picture 320"/>
+            <wp:cNvGraphicFramePr>
+              <a:graphicFrameLocks xmlns:a="http://schemas.openxmlformats.org/drawingml/2006/main" noChangeAspect="1"/>
+            </wp:cNvGraphicFramePr>
+            <a:graphic xmlns:a="http://schemas.openxmlformats.org/drawingml/2006/main">
+              <a:graphicData uri="http://schemas.openxmlformats.org/drawingml/2006/picture">
+                <pic:pic xmlns:pic="http://schemas.openxmlformats.org/drawingml/2006/picture">
+                  <pic:nvPicPr>
+                    <pic:cNvPr id="1" name=""/>
+                    <pic:cNvPicPr/>
+                  </pic:nvPicPr>
+                  <pic:blipFill>
+                    <a:blip r:embed="rId71"/>
+                    <a:stretch>
+                      <a:fillRect/>
+                    </a:stretch>
+                  </pic:blipFill>
+                  <pic:spPr>
+                    <a:xfrm>
+                      <a:off x="0" y="0"/>
+                      <a:ext cx="4401164" cy="600159"/>
+                    </a:xfrm>
+                    <a:prstGeom prst="rect">
+                      <a:avLst/>
+                    </a:prstGeom>
+                  </pic:spPr>
+                </pic:pic>
+              </a:graphicData>
+            </a:graphic>
+          </wp:inline>
+        </w:drawing>
+      </w:r>
+    </w:p>
+    <w:p/>
+    <w:p>
+      <w:r>
+        <w:t>Here, for each input pixel, you are doing the following steps (Note that Stride = 1 here):</w:t>
+      </w:r>
+    </w:p>
+    <w:p>
+      <w:pPr>
+        <w:pStyle w:val="ListParagraph"/>
+        <w:numPr>
+          <w:ilvl w:val="0"/>
+          <w:numId w:val="10"/>
+        </w:numPr>
+      </w:pPr>
+      <w:r>
+        <w:lastRenderedPageBreak/>
+        <w:t>Each of the 4 filters has 2 dimensions (3x3x</w:t>
+      </w:r>
+      <w:r>
+        <w:rPr>
+          <w:b/>
+        </w:rPr>
+        <w:t>2</w:t>
+      </w:r>
+      <w:r>
+        <w:t>), which will be applied to the 2 channels created.</w:t>
+      </w:r>
+    </w:p>
+    <w:p>
+      <w:pPr>
+        <w:pStyle w:val="ListParagraph"/>
+        <w:numPr>
+          <w:ilvl w:val="0"/>
+          <w:numId w:val="10"/>
+        </w:numPr>
+      </w:pPr>
+      <w:r>
+        <w:t>The 2 resulting matrices will be added to each other to make one 3x3 matrix.</w:t>
+      </w:r>
+    </w:p>
+    <w:p>
+      <w:pPr>
+        <w:pStyle w:val="ListParagraph"/>
+        <w:numPr>
+          <w:ilvl w:val="0"/>
+          <w:numId w:val="10"/>
+        </w:numPr>
+      </w:pPr>
+      <w:r>
+        <w:t>Add all elements of this 3x3 matrix – this sum will be associated with the one pixel – THIS is where you illustrate the dependency of one datapoint being spatially dependent on its neighbours.</w:t>
+      </w:r>
+    </w:p>
+    <w:p>
+      <w:pPr>
+        <w:pStyle w:val="ListParagraph"/>
+        <w:numPr>
+          <w:ilvl w:val="0"/>
+          <w:numId w:val="10"/>
+        </w:numPr>
+      </w:pPr>
+      <w:r>
+        <w:t>Apply sigmoid on this final sum, to have an activation value for each pixel.</w:t>
+      </w:r>
+    </w:p>
+    <w:p>
+      <w:pPr>
+        <w:ind w:left="360"/>
+      </w:pPr>
+    </w:p>
+    <w:p/>
+    <w:p/>
+    <w:p>
+      <w:pPr>
+        <w:pStyle w:val="Heading4"/>
+      </w:pPr>
+      <w:r>
+        <w:t>Max pooling 2</w:t>
+      </w:r>
+    </w:p>
+    <w:p>
+      <w:r>
+        <w:t>This will work the same way as before, reducing the dimension of 10x10x4 to 5x5x4, by running a 2x2 window across the 10x10 and outputting the max (most-activated.) pixel/feature value out of the 4 values in the window….</w:t>
+      </w:r>
+    </w:p>
+    <w:p/>
+    <w:p>
+      <w:r>
+        <w:t>We have now extracted the most activated set of pixel values from each channel.</w:t>
+      </w:r>
+    </w:p>
+    <w:p/>
+    <w:p>
+      <w:pPr>
+        <w:pStyle w:val="Heading4"/>
+      </w:pPr>
+      <w:r>
+        <w:t>Flattening step</w:t>
+      </w:r>
+    </w:p>
+    <w:p/>
+    <w:p>
+      <w:r>
+        <w:rPr>
+          <w:noProof/>
+          <w:lang w:val="en-IN" w:eastAsia="en-IN"/>
+        </w:rPr>
+        <w:drawing>
+          <wp:inline distT="0" distB="0" distL="0" distR="0" wp14:anchorId="7C97FA20" wp14:editId="2E2C15CF">
+            <wp:extent cx="6315956" cy="3629532"/>
+            <wp:effectExtent l="0" t="0" r="0" b="9525"/>
+            <wp:docPr id="52" name="Picture 52"/>
+            <wp:cNvGraphicFramePr>
+              <a:graphicFrameLocks xmlns:a="http://schemas.openxmlformats.org/drawingml/2006/main" noChangeAspect="1"/>
+            </wp:cNvGraphicFramePr>
+            <a:graphic xmlns:a="http://schemas.openxmlformats.org/drawingml/2006/main">
+              <a:graphicData uri="http://schemas.openxmlformats.org/drawingml/2006/picture">
+                <pic:pic xmlns:pic="http://schemas.openxmlformats.org/drawingml/2006/picture">
+                  <pic:nvPicPr>
+                    <pic:cNvPr id="1" name=""/>
+                    <pic:cNvPicPr/>
+                  </pic:nvPicPr>
+                  <pic:blipFill>
+                    <a:blip r:embed="rId73"/>
+                    <a:stretch>
+                      <a:fillRect/>
+                    </a:stretch>
+                  </pic:blipFill>
+                  <pic:spPr>
+                    <a:xfrm>
+                      <a:off x="0" y="0"/>
+                      <a:ext cx="6315956" cy="3629532"/>
+                    </a:xfrm>
+                    <a:prstGeom prst="rect">
+                      <a:avLst/>
+                    </a:prstGeom>
+                  </pic:spPr>
+                </pic:pic>
+              </a:graphicData>
+            </a:graphic>
+          </wp:inline>
+        </w:drawing>
+      </w:r>
+    </w:p>
+    <w:p>
+      <w:r>
+        <w:t>We take the 4 matrices and flatte</w:t>
+      </w:r>
+      <w:r>
+        <w:t>n them into one continuous set of 100 nodes (5x5x4 = 100)</w:t>
+      </w:r>
+    </w:p>
+    <w:p/>
+    <w:p>
+      <w:pPr>
+        <w:pStyle w:val="Heading4"/>
+      </w:pPr>
+      <w:r>
+        <w:t>Output layer</w:t>
+      </w:r>
+    </w:p>
+    <w:p/>
+    <w:p>
+      <w:r>
+        <w:t xml:space="preserve">We “run activations” from the fully connected layer of 100 nodes upon the output layer of 10 possible predictions, to predict the output </w:t>
+      </w:r>
+    </w:p>
+    <w:p>
+      <w:r>
+        <w:rPr>
+          <w:noProof/>
+          <w:lang w:val="en-IN" w:eastAsia="en-IN"/>
+        </w:rPr>
+        <w:lastRenderedPageBreak/>
+        <w:drawing>
+          <wp:inline distT="0" distB="0" distL="0" distR="0" wp14:anchorId="45C1A692" wp14:editId="5E7A1A6B">
+            <wp:extent cx="3324689" cy="3496163"/>
+            <wp:effectExtent l="0" t="0" r="9525" b="9525"/>
+            <wp:docPr id="53" name="Picture 53"/>
+            <wp:cNvGraphicFramePr>
+              <a:graphicFrameLocks xmlns:a="http://schemas.openxmlformats.org/drawingml/2006/main" noChangeAspect="1"/>
+            </wp:cNvGraphicFramePr>
+            <a:graphic xmlns:a="http://schemas.openxmlformats.org/drawingml/2006/main">
+              <a:graphicData uri="http://schemas.openxmlformats.org/drawingml/2006/picture">
+                <pic:pic xmlns:pic="http://schemas.openxmlformats.org/drawingml/2006/picture">
+                  <pic:nvPicPr>
+                    <pic:cNvPr id="1" name=""/>
+                    <pic:cNvPicPr/>
+                  </pic:nvPicPr>
+                  <pic:blipFill>
+                    <a:blip r:embed="rId74"/>
+                    <a:stretch>
+                      <a:fillRect/>
+                    </a:stretch>
+                  </pic:blipFill>
+                  <pic:spPr>
+                    <a:xfrm>
+                      <a:off x="0" y="0"/>
+                      <a:ext cx="3324689" cy="3496163"/>
+                    </a:xfrm>
+                    <a:prstGeom prst="rect">
+                      <a:avLst/>
+                    </a:prstGeom>
+                  </pic:spPr>
+                </pic:pic>
+              </a:graphicData>
+            </a:graphic>
+          </wp:inline>
+        </w:drawing>
+      </w:r>
+    </w:p>
+    <w:p>
+      <w:r>
+        <w:t>&lt;not super clear on how this particular activation piece works&gt;</w:t>
+      </w:r>
+    </w:p>
+    <w:p/>
+    <w:p>
+      <w:pPr>
+        <w:pStyle w:val="Heading4"/>
+      </w:pPr>
+      <w:r>
+        <w:t>Explanation of the output layer – simplified</w:t>
+      </w:r>
+    </w:p>
+    <w:p/>
+    <w:p>
+      <w:r>
+        <w:t>Let’s say you had 3 input nodes and 2 output nodes, all fully connected…</w:t>
+      </w:r>
+    </w:p>
+    <w:p/>
+    <w:p>
+      <w:r>
+        <w:rPr>
+          <w:noProof/>
+          <w:lang w:val="en-IN" w:eastAsia="en-IN"/>
+        </w:rPr>
+        <w:drawing>
+          <wp:inline distT="0" distB="0" distL="0" distR="0" wp14:anchorId="54024C15" wp14:editId="6C7CC2E9">
+            <wp:extent cx="2589192" cy="2134948"/>
+            <wp:effectExtent l="0" t="0" r="1905" b="0"/>
+            <wp:docPr id="322" name="Picture 322"/>
+            <wp:cNvGraphicFramePr>
+              <a:graphicFrameLocks xmlns:a="http://schemas.openxmlformats.org/drawingml/2006/main" noChangeAspect="1"/>
+            </wp:cNvGraphicFramePr>
+            <a:graphic xmlns:a="http://schemas.openxmlformats.org/drawingml/2006/main">
+              <a:graphicData uri="http://schemas.openxmlformats.org/drawingml/2006/picture">
+                <pic:pic xmlns:pic="http://schemas.openxmlformats.org/drawingml/2006/picture">
+                  <pic:nvPicPr>
+                    <pic:cNvPr id="1" name=""/>
+                    <pic:cNvPicPr/>
+                  </pic:nvPicPr>
+                  <pic:blipFill>
+                    <a:blip r:embed="rId75"/>
+                    <a:stretch>
+                      <a:fillRect/>
+                    </a:stretch>
+                  </pic:blipFill>
+                  <pic:spPr>
+                    <a:xfrm>
+                      <a:off x="0" y="0"/>
+                      <a:ext cx="2604156" cy="2147287"/>
+                    </a:xfrm>
+                    <a:prstGeom prst="rect">
+                      <a:avLst/>
+                    </a:prstGeom>
+                  </pic:spPr>
+                </pic:pic>
+              </a:graphicData>
+            </a:graphic>
+          </wp:inline>
+        </w:drawing>
+      </w:r>
+    </w:p>
+    <w:p>
+      <w:r>
+        <w:t>This connection is based on weights and biases as well…</w:t>
+      </w:r>
+      <w:r>
+        <w:t>much like any layer in a neural network.</w:t>
+      </w:r>
+    </w:p>
+    <w:p/>
+    <w:p>
+      <w:r>
+        <w:t>Z = W.X =B</w:t>
+      </w:r>
+    </w:p>
+    <w:p/>
+    <w:p>
+      <w:r>
+        <w:t>You could add an activation here as well, after Z, but he didn’t add that, “because it was the last layer”.</w:t>
+      </w:r>
+    </w:p>
+    <w:p/>
+    <w:p>
+      <w:pPr>
+        <w:pStyle w:val="Heading2"/>
+      </w:pPr>
+      <w:r>
+        <w:t xml:space="preserve">ForwardProp </w:t>
+      </w:r>
+      <w:r>
+        <w:t xml:space="preserve">in </w:t>
+      </w:r>
+      <w:r>
+        <w:t>CNN</w:t>
+      </w:r>
+    </w:p>
+    <w:p>
+      <w:hyperlink r:id="rId76" w:history="1">
+        <w:r>
+          <w:rPr>
+            <w:rStyle w:val="Hyperlink"/>
+          </w:rPr>
+          <w:t>https://www.youtube.com/watch?v=z9hJzduHToc</w:t>
+        </w:r>
+      </w:hyperlink>
+    </w:p>
+    <w:p/>
+    <w:p>
+      <w:r>
+        <w:t>He’ll explain the maths from scratch.</w:t>
+      </w:r>
+    </w:p>
+    <w:p>
+      <w:r>
+        <w:t>He’ll exclude the bias term from the walkthrough for ease…</w:t>
+      </w:r>
+    </w:p>
+    <w:p/>
+    <w:p>
+      <w:r>
+        <w:t>Say you have a 5x5 input layer and a 3x3 filter:</w:t>
+      </w:r>
+    </w:p>
+    <w:p>
+      <w:r>
+        <w:rPr>
+          <w:noProof/>
+          <w:lang w:val="en-IN" w:eastAsia="en-IN"/>
+        </w:rPr>
+        <w:lastRenderedPageBreak/>
+        <w:drawing>
+          <wp:inline distT="0" distB="0" distL="0" distR="0" wp14:anchorId="24C30E5F" wp14:editId="7FDA9B87">
+            <wp:extent cx="6645910" cy="3355975"/>
+            <wp:effectExtent l="0" t="0" r="2540" b="0"/>
+            <wp:docPr id="55" name="Picture 55"/>
+            <wp:cNvGraphicFramePr>
+              <a:graphicFrameLocks xmlns:a="http://schemas.openxmlformats.org/drawingml/2006/main" noChangeAspect="1"/>
+            </wp:cNvGraphicFramePr>
+            <a:graphic xmlns:a="http://schemas.openxmlformats.org/drawingml/2006/main">
+              <a:graphicData uri="http://schemas.openxmlformats.org/drawingml/2006/picture">
+                <pic:pic xmlns:pic="http://schemas.openxmlformats.org/drawingml/2006/picture">
+                  <pic:nvPicPr>
+                    <pic:cNvPr id="1" name=""/>
+                    <pic:cNvPicPr/>
+                  </pic:nvPicPr>
+                  <pic:blipFill>
+                    <a:blip r:embed="rId77"/>
+                    <a:stretch>
+                      <a:fillRect/>
+                    </a:stretch>
+                  </pic:blipFill>
+                  <pic:spPr>
+                    <a:xfrm>
+                      <a:off x="0" y="0"/>
+                      <a:ext cx="6645910" cy="3355975"/>
+                    </a:xfrm>
+                    <a:prstGeom prst="rect">
+                      <a:avLst/>
+                    </a:prstGeom>
+                  </pic:spPr>
+                </pic:pic>
+              </a:graphicData>
+            </a:graphic>
+          </wp:inline>
+        </w:drawing>
+      </w:r>
+    </w:p>
+    <w:p/>
+    <w:p>
+      <w:r>
+        <w:t>For this iteration, z1 is a dot product of the top-left subset of the input layer</w:t>
+      </w:r>
+      <w:r>
+        <w:t>.</w:t>
+      </w:r>
+    </w:p>
+    <w:p/>
+    <w:p>
+      <w:r>
+        <w:rPr>
+          <w:noProof/>
+          <w:lang w:val="en-IN" w:eastAsia="en-IN"/>
+        </w:rPr>
+        <w:drawing>
+          <wp:inline distT="0" distB="0" distL="0" distR="0" wp14:anchorId="64D7FC95" wp14:editId="321EE667">
+            <wp:extent cx="6645910" cy="3368040"/>
+            <wp:effectExtent l="0" t="0" r="2540" b="3810"/>
+            <wp:docPr id="54" name="Picture 54"/>
+            <wp:cNvGraphicFramePr>
+              <a:graphicFrameLocks xmlns:a="http://schemas.openxmlformats.org/drawingml/2006/main" noChangeAspect="1"/>
+            </wp:cNvGraphicFramePr>
+            <a:graphic xmlns:a="http://schemas.openxmlformats.org/drawingml/2006/main">
+              <a:graphicData uri="http://schemas.openxmlformats.org/drawingml/2006/picture">
+                <pic:pic xmlns:pic="http://schemas.openxmlformats.org/drawingml/2006/picture">
+                  <pic:nvPicPr>
+                    <pic:cNvPr id="1" name=""/>
+                    <pic:cNvPicPr/>
+                  </pic:nvPicPr>
+                  <pic:blipFill>
+                    <a:blip r:embed="rId78"/>
+                    <a:stretch>
+                      <a:fillRect/>
+                    </a:stretch>
+                  </pic:blipFill>
+                  <pic:spPr>
+                    <a:xfrm>
+                      <a:off x="0" y="0"/>
+                      <a:ext cx="6645910" cy="3368040"/>
+                    </a:xfrm>
+                    <a:prstGeom prst="rect">
+                      <a:avLst/>
+                    </a:prstGeom>
+                  </pic:spPr>
+                </pic:pic>
+              </a:graphicData>
+            </a:graphic>
+          </wp:inline>
+        </w:drawing>
+      </w:r>
+    </w:p>
+    <w:p>
+      <w:r>
+        <w:t>Now the kernel is moved 2 steps to the right, not one. This is because stride = 2</w:t>
+      </w:r>
+      <w:r>
+        <w:t>.</w:t>
+      </w:r>
+    </w:p>
+    <w:p/>
+    <w:p>
+      <w:r>
+        <w:t>Similarly, the kernel needs to be moved 2 steps down also…</w:t>
+      </w:r>
+      <w:r>
+        <w:t>for the next set of iterations.</w:t>
+      </w:r>
+    </w:p>
+    <w:p/>
+    <w:p>
+      <w:r>
+        <w:rPr>
+          <w:noProof/>
+          <w:lang w:val="en-IN" w:eastAsia="en-IN"/>
+        </w:rPr>
+        <w:lastRenderedPageBreak/>
+        <w:drawing>
+          <wp:inline distT="0" distB="0" distL="0" distR="0" wp14:anchorId="47BD6534" wp14:editId="1F97B28A">
+            <wp:extent cx="6645910" cy="3009900"/>
+            <wp:effectExtent l="0" t="0" r="2540" b="0"/>
+            <wp:docPr id="56" name="Picture 56"/>
+            <wp:cNvGraphicFramePr>
+              <a:graphicFrameLocks xmlns:a="http://schemas.openxmlformats.org/drawingml/2006/main" noChangeAspect="1"/>
+            </wp:cNvGraphicFramePr>
+            <a:graphic xmlns:a="http://schemas.openxmlformats.org/drawingml/2006/main">
+              <a:graphicData uri="http://schemas.openxmlformats.org/drawingml/2006/picture">
+                <pic:pic xmlns:pic="http://schemas.openxmlformats.org/drawingml/2006/picture">
+                  <pic:nvPicPr>
+                    <pic:cNvPr id="1" name=""/>
+                    <pic:cNvPicPr/>
+                  </pic:nvPicPr>
+                  <pic:blipFill>
+                    <a:blip r:embed="rId79"/>
+                    <a:stretch>
+                      <a:fillRect/>
+                    </a:stretch>
+                  </pic:blipFill>
+                  <pic:spPr>
+                    <a:xfrm>
+                      <a:off x="0" y="0"/>
+                      <a:ext cx="6645910" cy="3009900"/>
+                    </a:xfrm>
+                    <a:prstGeom prst="rect">
+                      <a:avLst/>
+                    </a:prstGeom>
+                  </pic:spPr>
+                </pic:pic>
+              </a:graphicData>
+            </a:graphic>
+          </wp:inline>
+        </w:drawing>
+      </w:r>
+    </w:p>
+    <w:p/>
+    <w:p>
+      <w:r>
+        <w:t>Thus, the convolution of a 5x5 input matrix with a 3x3 filter returns a 2x2 output at stride = 2</w:t>
+      </w:r>
+    </w:p>
+    <w:p/>
+    <w:p>
+      <w:r>
+        <w:t>Similarly, 28x28 conv with 5x5 filter</w:t>
+      </w:r>
+      <w:r>
+        <w:t xml:space="preserve"> will return a 24x24 output at stride =2;</w:t>
+      </w:r>
+    </w:p>
+    <w:p>
+      <w:r>
+        <w:rPr>
+          <w:noProof/>
+          <w:lang w:val="en-IN" w:eastAsia="en-IN"/>
+        </w:rPr>
+        <w:drawing>
+          <wp:inline distT="0" distB="0" distL="0" distR="0" wp14:anchorId="32608228" wp14:editId="08509D5C">
+            <wp:extent cx="3848637" cy="3238952"/>
+            <wp:effectExtent l="0" t="0" r="0" b="0"/>
+            <wp:docPr id="57" name="Picture 57"/>
+            <wp:cNvGraphicFramePr>
+              <a:graphicFrameLocks xmlns:a="http://schemas.openxmlformats.org/drawingml/2006/main" noChangeAspect="1"/>
+            </wp:cNvGraphicFramePr>
+            <a:graphic xmlns:a="http://schemas.openxmlformats.org/drawingml/2006/main">
+              <a:graphicData uri="http://schemas.openxmlformats.org/drawingml/2006/picture">
+                <pic:pic xmlns:pic="http://schemas.openxmlformats.org/drawingml/2006/picture">
+                  <pic:nvPicPr>
+                    <pic:cNvPr id="1" name=""/>
+                    <pic:cNvPicPr/>
+                  </pic:nvPicPr>
+                  <pic:blipFill>
+                    <a:blip r:embed="rId80"/>
+                    <a:stretch>
+                      <a:fillRect/>
+                    </a:stretch>
+                  </pic:blipFill>
+                  <pic:spPr>
+                    <a:xfrm>
+                      <a:off x="0" y="0"/>
+                      <a:ext cx="3848637" cy="3238952"/>
+                    </a:xfrm>
+                    <a:prstGeom prst="rect">
+                      <a:avLst/>
+                    </a:prstGeom>
+                  </pic:spPr>
+                </pic:pic>
+              </a:graphicData>
+            </a:graphic>
+          </wp:inline>
+        </w:drawing>
+      </w:r>
+    </w:p>
+    <w:p/>
+    <w:p>
+      <w:r>
+        <w:t>Layer 1 is then flattened and an output prediction is made.</w:t>
+      </w:r>
+      <w:r>
+        <w:t xml:space="preserve"> This prediction is y^.</w:t>
+      </w:r>
+      <w:r>
+        <w:t xml:space="preserve"> pre</w:t>
+      </w:r>
+      <w:r>
+        <w:t xml:space="preserve">sumably, the output prediction is made via the activation function. </w:t>
+      </w:r>
+    </w:p>
+    <w:p>
+      <w:r>
+        <w:t>The prediction can then be used to calculate the loss.</w:t>
+      </w:r>
+    </w:p>
+    <w:p/>
+    <w:p>
+      <w:pPr>
+        <w:pStyle w:val="Heading2"/>
+      </w:pPr>
+      <w:r>
+        <w:t>BackProp in CNN</w:t>
+      </w:r>
+    </w:p>
+    <w:p/>
+    <w:p>
+      <w:r>
+        <w:t>Weight update is same as before –&gt; w* = w – (a x dL/dw)</w:t>
+      </w:r>
+    </w:p>
+    <w:p/>
+    <w:p>
+      <w:pPr>
+        <w:pStyle w:val="Heading3"/>
+      </w:pPr>
+      <w:r>
+        <w:t>Calculating Partial derivative of Loss.</w:t>
+      </w:r>
+    </w:p>
+    <w:p/>
+    <w:p>
+      <w:r>
+        <w:t>Since there is a convolution step in the middle, the partial derivative can be calculated for weight matrix, via convolution output, as shown below:</w:t>
+      </w:r>
+    </w:p>
+    <w:p>
+      <w:r>
+        <w:rPr>
+          <w:noProof/>
+          <w:lang w:val="en-IN" w:eastAsia="en-IN"/>
+        </w:rPr>
+        <w:lastRenderedPageBreak/>
+        <w:drawing>
+          <wp:inline distT="0" distB="0" distL="0" distR="0" wp14:anchorId="10D00A51" wp14:editId="111A419C">
+            <wp:extent cx="6645910" cy="3171190"/>
+            <wp:effectExtent l="0" t="0" r="2540" b="0"/>
+            <wp:docPr id="60" name="Picture 60"/>
+            <wp:cNvGraphicFramePr>
+              <a:graphicFrameLocks xmlns:a="http://schemas.openxmlformats.org/drawingml/2006/main" noChangeAspect="1"/>
+            </wp:cNvGraphicFramePr>
+            <a:graphic xmlns:a="http://schemas.openxmlformats.org/drawingml/2006/main">
+              <a:graphicData uri="http://schemas.openxmlformats.org/drawingml/2006/picture">
+                <pic:pic xmlns:pic="http://schemas.openxmlformats.org/drawingml/2006/picture">
+                  <pic:nvPicPr>
+                    <pic:cNvPr id="1" name=""/>
+                    <pic:cNvPicPr/>
+                  </pic:nvPicPr>
+                  <pic:blipFill>
+                    <a:blip r:embed="rId81"/>
+                    <a:stretch>
+                      <a:fillRect/>
+                    </a:stretch>
+                  </pic:blipFill>
+                  <pic:spPr>
+                    <a:xfrm>
+                      <a:off x="0" y="0"/>
+                      <a:ext cx="6645910" cy="3171190"/>
+                    </a:xfrm>
+                    <a:prstGeom prst="rect">
+                      <a:avLst/>
+                    </a:prstGeom>
+                  </pic:spPr>
+                </pic:pic>
+              </a:graphicData>
+            </a:graphic>
+          </wp:inline>
+        </w:drawing>
+      </w:r>
+    </w:p>
+    <w:p/>
+    <w:p/>
+    <w:p>
+      <w:r>
+        <w:t>Note – we’ll have to figure out how to do this with matrices…</w:t>
+      </w:r>
+      <w:r>
+        <w:t>as shown below:</w:t>
+      </w:r>
+    </w:p>
+    <w:p>
+      <w:r>
+        <w:rPr>
+          <w:noProof/>
+          <w:lang w:val="en-IN" w:eastAsia="en-IN"/>
+        </w:rPr>
+        <w:drawing>
+          <wp:inline distT="0" distB="0" distL="0" distR="0" wp14:anchorId="19782F00" wp14:editId="7C72444B">
+            <wp:extent cx="6645910" cy="3380740"/>
+            <wp:effectExtent l="0" t="0" r="2540" b="0"/>
+            <wp:docPr id="61" name="Picture 61"/>
+            <wp:cNvGraphicFramePr>
+              <a:graphicFrameLocks xmlns:a="http://schemas.openxmlformats.org/drawingml/2006/main" noChangeAspect="1"/>
+            </wp:cNvGraphicFramePr>
+            <a:graphic xmlns:a="http://schemas.openxmlformats.org/drawingml/2006/main">
+              <a:graphicData uri="http://schemas.openxmlformats.org/drawingml/2006/picture">
+                <pic:pic xmlns:pic="http://schemas.openxmlformats.org/drawingml/2006/picture">
+                  <pic:nvPicPr>
+                    <pic:cNvPr id="1" name=""/>
+                    <pic:cNvPicPr/>
+                  </pic:nvPicPr>
+                  <pic:blipFill>
+                    <a:blip r:embed="rId82"/>
+                    <a:stretch>
+                      <a:fillRect/>
+                    </a:stretch>
+                  </pic:blipFill>
+                  <pic:spPr>
+                    <a:xfrm>
+                      <a:off x="0" y="0"/>
+                      <a:ext cx="6645910" cy="3380740"/>
+                    </a:xfrm>
+                    <a:prstGeom prst="rect">
+                      <a:avLst/>
+                    </a:prstGeom>
+                  </pic:spPr>
+                </pic:pic>
+              </a:graphicData>
+            </a:graphic>
+          </wp:inline>
+        </w:drawing>
+      </w:r>
+    </w:p>
+    <w:p/>
+    <w:p>
+      <w:r>
+        <w:rPr>
+          <w:noProof/>
+          <w:lang w:val="en-IN" w:eastAsia="en-IN"/>
+        </w:rPr>
+        <w:drawing>
+          <wp:inline distT="0" distB="0" distL="0" distR="0" wp14:anchorId="0D1DCD44" wp14:editId="61D28731">
+            <wp:extent cx="6645910" cy="1184910"/>
+            <wp:effectExtent l="0" t="0" r="2540" b="0"/>
+            <wp:docPr id="62" name="Picture 62"/>
+            <wp:cNvGraphicFramePr>
+              <a:graphicFrameLocks xmlns:a="http://schemas.openxmlformats.org/drawingml/2006/main" noChangeAspect="1"/>
+            </wp:cNvGraphicFramePr>
+            <a:graphic xmlns:a="http://schemas.openxmlformats.org/drawingml/2006/main">
+              <a:graphicData uri="http://schemas.openxmlformats.org/drawingml/2006/picture">
+                <pic:pic xmlns:pic="http://schemas.openxmlformats.org/drawingml/2006/picture">
+                  <pic:nvPicPr>
+                    <pic:cNvPr id="1" name=""/>
+                    <pic:cNvPicPr/>
+                  </pic:nvPicPr>
+                  <pic:blipFill>
+                    <a:blip r:embed="rId83"/>
+                    <a:stretch>
+                      <a:fillRect/>
+                    </a:stretch>
+                  </pic:blipFill>
+                  <pic:spPr>
+                    <a:xfrm>
+                      <a:off x="0" y="0"/>
+                      <a:ext cx="6645910" cy="1184910"/>
+                    </a:xfrm>
+                    <a:prstGeom prst="rect">
+                      <a:avLst/>
+                    </a:prstGeom>
+                  </pic:spPr>
+                </pic:pic>
+              </a:graphicData>
+            </a:graphic>
+          </wp:inline>
+        </w:drawing>
+      </w:r>
+    </w:p>
+    <w:p>
+      <w:r>
+        <w:t>So then it is possible to find derivatives at Matrix level.</w:t>
+      </w:r>
+    </w:p>
+    <w:p/>
+    <w:p>
+      <w:pPr>
+        <w:pStyle w:val="Heading3"/>
+      </w:pPr>
+      <w:r>
+        <w:t>Updating Weights</w:t>
+      </w:r>
+    </w:p>
+    <w:p>
+      <w:r>
+        <w:rPr>
+          <w:noProof/>
+          <w:lang w:val="en-IN" w:eastAsia="en-IN"/>
+        </w:rPr>
+        <w:lastRenderedPageBreak/>
+        <w:drawing>
+          <wp:inline distT="0" distB="0" distL="0" distR="0" wp14:anchorId="6003E907" wp14:editId="6707C8BE">
+            <wp:extent cx="5220429" cy="1495634"/>
+            <wp:effectExtent l="0" t="0" r="0" b="9525"/>
+            <wp:docPr id="63" name="Picture 63"/>
+            <wp:cNvGraphicFramePr>
+              <a:graphicFrameLocks xmlns:a="http://schemas.openxmlformats.org/drawingml/2006/main" noChangeAspect="1"/>
+            </wp:cNvGraphicFramePr>
+            <a:graphic xmlns:a="http://schemas.openxmlformats.org/drawingml/2006/main">
+              <a:graphicData uri="http://schemas.openxmlformats.org/drawingml/2006/picture">
+                <pic:pic xmlns:pic="http://schemas.openxmlformats.org/drawingml/2006/picture">
+                  <pic:nvPicPr>
+                    <pic:cNvPr id="1" name=""/>
+                    <pic:cNvPicPr/>
+                  </pic:nvPicPr>
+                  <pic:blipFill>
+                    <a:blip r:embed="rId84"/>
+                    <a:stretch>
+                      <a:fillRect/>
+                    </a:stretch>
+                  </pic:blipFill>
+                  <pic:spPr>
+                    <a:xfrm>
+                      <a:off x="0" y="0"/>
+                      <a:ext cx="5220429" cy="1495634"/>
+                    </a:xfrm>
+                    <a:prstGeom prst="rect">
+                      <a:avLst/>
+                    </a:prstGeom>
+                  </pic:spPr>
+                </pic:pic>
+              </a:graphicData>
+            </a:graphic>
+          </wp:inline>
+        </w:drawing>
+      </w:r>
+    </w:p>
+    <w:p/>
+    <w:p/>
+    <w:p/>
+    <w:p/>
+    <w:p>
+      <w:pPr>
+        <w:pStyle w:val="Heading1"/>
+      </w:pPr>
+      <w:r>
         <w:t xml:space="preserve">Python Lists  - Push/Pop 101 </w:t>
       </w:r>
     </w:p>
     <w:p>
-      <w:hyperlink r:id="rId57" w:history="1">
+      <w:hyperlink r:id="rId85" w:history="1">
         <w:r>
           <w:rPr>
             <w:rStyle w:val="Hyperlink"/>
@@ -7128,7 +9054,6 @@
         </w:numPr>
       </w:pPr>
       <w:r>
-        <w:lastRenderedPageBreak/>
         <w:t>Neural network Training module - takes valid outputs of generator as outputs and puzzle maker's outputs as inputs.</w:t>
       </w:r>
     </w:p>
@@ -7289,6 +9214,7 @@
         </w:numPr>
       </w:pPr>
       <w:r>
+        <w:lastRenderedPageBreak/>
         <w:t>Input dataset is easy to generate by oneself as a learning exercise, even though there were kaggle datasets available.</w:t>
       </w:r>
     </w:p>
@@ -7303,8 +9229,6 @@
       <w:r>
         <w:t>Because of the algorithmic nature of input data, multiple different techniques, like CNN, RNN and genetic algorithms could be explored</w:t>
       </w:r>
-      <w:bookmarkStart w:id="0" w:name="_GoBack"/>
-      <w:bookmarkEnd w:id="0"/>
     </w:p>
     <w:sectPr>
       <w:pgSz w:w="11906" w:h="16838"/>
@@ -8269,6 +10193,119 @@
       </w:pPr>
       <w:rPr>
         <w:rFonts w:ascii="Calibri" w:eastAsiaTheme="minorHAnsi" w:hAnsi="Calibri" w:cs="Calibri" w:hint="default"/>
+      </w:rPr>
+    </w:lvl>
+    <w:lvl w:ilvl="1" w:tplc="40090003" w:tentative="1">
+      <w:start w:val="1"/>
+      <w:numFmt w:val="bullet"/>
+      <w:lvlText w:val="o"/>
+      <w:lvlJc w:val="left"/>
+      <w:pPr>
+        <w:ind w:left="1440" w:hanging="360"/>
+      </w:pPr>
+      <w:rPr>
+        <w:rFonts w:ascii="Courier New" w:hAnsi="Courier New" w:cs="Courier New" w:hint="default"/>
+      </w:rPr>
+    </w:lvl>
+    <w:lvl w:ilvl="2" w:tplc="40090005" w:tentative="1">
+      <w:start w:val="1"/>
+      <w:numFmt w:val="bullet"/>
+      <w:lvlText w:val=""/>
+      <w:lvlJc w:val="left"/>
+      <w:pPr>
+        <w:ind w:left="2160" w:hanging="360"/>
+      </w:pPr>
+      <w:rPr>
+        <w:rFonts w:ascii="Wingdings" w:hAnsi="Wingdings" w:hint="default"/>
+      </w:rPr>
+    </w:lvl>
+    <w:lvl w:ilvl="3" w:tplc="40090001" w:tentative="1">
+      <w:start w:val="1"/>
+      <w:numFmt w:val="bullet"/>
+      <w:lvlText w:val=""/>
+      <w:lvlJc w:val="left"/>
+      <w:pPr>
+        <w:ind w:left="2880" w:hanging="360"/>
+      </w:pPr>
+      <w:rPr>
+        <w:rFonts w:ascii="Symbol" w:hAnsi="Symbol" w:hint="default"/>
+      </w:rPr>
+    </w:lvl>
+    <w:lvl w:ilvl="4" w:tplc="40090003" w:tentative="1">
+      <w:start w:val="1"/>
+      <w:numFmt w:val="bullet"/>
+      <w:lvlText w:val="o"/>
+      <w:lvlJc w:val="left"/>
+      <w:pPr>
+        <w:ind w:left="3600" w:hanging="360"/>
+      </w:pPr>
+      <w:rPr>
+        <w:rFonts w:ascii="Courier New" w:hAnsi="Courier New" w:cs="Courier New" w:hint="default"/>
+      </w:rPr>
+    </w:lvl>
+    <w:lvl w:ilvl="5" w:tplc="40090005" w:tentative="1">
+      <w:start w:val="1"/>
+      <w:numFmt w:val="bullet"/>
+      <w:lvlText w:val=""/>
+      <w:lvlJc w:val="left"/>
+      <w:pPr>
+        <w:ind w:left="4320" w:hanging="360"/>
+      </w:pPr>
+      <w:rPr>
+        <w:rFonts w:ascii="Wingdings" w:hAnsi="Wingdings" w:hint="default"/>
+      </w:rPr>
+    </w:lvl>
+    <w:lvl w:ilvl="6" w:tplc="40090001" w:tentative="1">
+      <w:start w:val="1"/>
+      <w:numFmt w:val="bullet"/>
+      <w:lvlText w:val=""/>
+      <w:lvlJc w:val="left"/>
+      <w:pPr>
+        <w:ind w:left="5040" w:hanging="360"/>
+      </w:pPr>
+      <w:rPr>
+        <w:rFonts w:ascii="Symbol" w:hAnsi="Symbol" w:hint="default"/>
+      </w:rPr>
+    </w:lvl>
+    <w:lvl w:ilvl="7" w:tplc="40090003" w:tentative="1">
+      <w:start w:val="1"/>
+      <w:numFmt w:val="bullet"/>
+      <w:lvlText w:val="o"/>
+      <w:lvlJc w:val="left"/>
+      <w:pPr>
+        <w:ind w:left="5760" w:hanging="360"/>
+      </w:pPr>
+      <w:rPr>
+        <w:rFonts w:ascii="Courier New" w:hAnsi="Courier New" w:cs="Courier New" w:hint="default"/>
+      </w:rPr>
+    </w:lvl>
+    <w:lvl w:ilvl="8" w:tplc="40090005" w:tentative="1">
+      <w:start w:val="1"/>
+      <w:numFmt w:val="bullet"/>
+      <w:lvlText w:val=""/>
+      <w:lvlJc w:val="left"/>
+      <w:pPr>
+        <w:ind w:left="6480" w:hanging="360"/>
+      </w:pPr>
+      <w:rPr>
+        <w:rFonts w:ascii="Wingdings" w:hAnsi="Wingdings" w:hint="default"/>
+      </w:rPr>
+    </w:lvl>
+  </w:abstractNum>
+  <w:abstractNum w:abstractNumId="9" w15:restartNumberingAfterBreak="0">
+    <w:nsid w:val="7D601863"/>
+    <w:multiLevelType w:val="hybridMultilevel"/>
+    <w:tmpl w:val="9A565C98"/>
+    <w:lvl w:ilvl="0" w:tplc="40090001">
+      <w:start w:val="1"/>
+      <w:numFmt w:val="bullet"/>
+      <w:lvlText w:val=""/>
+      <w:lvlJc w:val="left"/>
+      <w:pPr>
+        <w:ind w:left="720" w:hanging="360"/>
+      </w:pPr>
+      <w:rPr>
+        <w:rFonts w:ascii="Symbol" w:hAnsi="Symbol" w:hint="default"/>
       </w:rPr>
     </w:lvl>
     <w:lvl w:ilvl="1" w:tplc="40090003" w:tentative="1">
@@ -8394,6 +10431,9 @@
   </w:num>
   <w:num w:numId="9">
     <w:abstractNumId w:val="7"/>
+  </w:num>
+  <w:num w:numId="10">
+    <w:abstractNumId w:val="9"/>
   </w:num>
 </w:numbering>
 </file>
@@ -8840,13 +10880,13 @@
     <w:uiPriority w:val="9"/>
     <w:unhideWhenUsed/>
     <w:qFormat/>
-    <w:rsid w:val="0030667A"/>
+    <w:rsid w:val="00254CD2"/>
     <w:pPr>
       <w:outlineLvl w:val="2"/>
     </w:pPr>
     <w:rPr>
       <w:b/>
-      <w:sz w:val="32"/>
+      <w:sz w:val="28"/>
     </w:rPr>
   </w:style>
   <w:style w:type="paragraph" w:styleId="Heading4">
@@ -8864,6 +10904,26 @@
     <w:rPr>
       <w:b/>
       <w:sz w:val="24"/>
+    </w:rPr>
+  </w:style>
+  <w:style w:type="paragraph" w:styleId="Heading5">
+    <w:name w:val="heading 5"/>
+    <w:basedOn w:val="Normal"/>
+    <w:next w:val="Normal"/>
+    <w:link w:val="Heading5Char"/>
+    <w:uiPriority w:val="9"/>
+    <w:unhideWhenUsed/>
+    <w:qFormat/>
+    <w:rsid w:val="00112DDB"/>
+    <w:pPr>
+      <w:keepNext/>
+      <w:keepLines/>
+      <w:spacing w:before="40"/>
+      <w:outlineLvl w:val="4"/>
+    </w:pPr>
+    <w:rPr>
+      <w:rFonts w:asciiTheme="majorHAnsi" w:eastAsiaTheme="majorEastAsia" w:hAnsiTheme="majorHAnsi" w:cstheme="majorBidi"/>
+      <w:color w:val="2E74B5" w:themeColor="accent1" w:themeShade="BF"/>
     </w:rPr>
   </w:style>
   <w:style w:type="character" w:default="1" w:styleId="DefaultParagraphFont">
@@ -9049,10 +11109,10 @@
     <w:basedOn w:val="DefaultParagraphFont"/>
     <w:link w:val="Heading3"/>
     <w:uiPriority w:val="9"/>
-    <w:rsid w:val="0030667A"/>
+    <w:rsid w:val="00254CD2"/>
     <w:rPr>
       <w:b/>
-      <w:sz w:val="32"/>
+      <w:sz w:val="28"/>
       <w:lang w:val="en-US"/>
     </w:rPr>
   </w:style>
@@ -9136,6 +11196,18 @@
     <w:name w:val="comment-copy"/>
     <w:basedOn w:val="DefaultParagraphFont"/>
     <w:rsid w:val="00DF709D"/>
+  </w:style>
+  <w:style w:type="character" w:customStyle="1" w:styleId="Heading5Char">
+    <w:name w:val="Heading 5 Char"/>
+    <w:basedOn w:val="DefaultParagraphFont"/>
+    <w:link w:val="Heading5"/>
+    <w:uiPriority w:val="9"/>
+    <w:rsid w:val="00112DDB"/>
+    <w:rPr>
+      <w:rFonts w:asciiTheme="majorHAnsi" w:eastAsiaTheme="majorEastAsia" w:hAnsiTheme="majorHAnsi" w:cstheme="majorBidi"/>
+      <w:color w:val="2E74B5" w:themeColor="accent1" w:themeShade="BF"/>
+      <w:lang w:val="en-US"/>
+    </w:rPr>
   </w:style>
 </w:styles>
 </file>

</xml_diff>

<commit_message>
forgot to add learning rate...Oops
</commit_message>
<xml_diff>
--- a/Test Project - Sudoku_NN - full documentation.docx
+++ b/Test Project - Sudoku_NN - full documentation.docx
@@ -1766,10 +1766,15 @@
     </w:p>
     <w:p>
       <w:pPr>
-        <w:pStyle w:val="Heading3"/>
-      </w:pPr>
-      <w:r>
-        <w:t xml:space="preserve">IMPORTANT - </w:t>
+        <w:pStyle w:val="Heading2"/>
+      </w:pPr>
+      <w:r>
+        <w:t>IMPORTANT</w:t>
+      </w:r>
+      <w:bookmarkStart w:id="0" w:name="_GoBack"/>
+      <w:bookmarkEnd w:id="0"/>
+      <w:r>
+        <w:t xml:space="preserve"> - </w:t>
       </w:r>
       <w:r>
         <w:t xml:space="preserve">My </w:t>
@@ -1870,6 +1875,7 @@
     <w:p/>
     <w:p>
       <w:r>
+        <w:lastRenderedPageBreak/>
         <w:t xml:space="preserve">He has taken a numeric subtraction between the 2. However, if you were to calculate the </w:t>
       </w:r>
       <w:r>
@@ -1890,7 +1896,6 @@
     </w:p>
     <w:p>
       <w:r>
-        <w:lastRenderedPageBreak/>
         <w:t>…</w:t>
       </w:r>
       <w:r>
@@ -4760,6 +4765,7 @@
           <w:noProof/>
           <w:lang w:val="en-IN" w:eastAsia="en-IN"/>
         </w:rPr>
+        <w:lastRenderedPageBreak/>
         <w:drawing>
           <wp:inline distT="0" distB="0" distL="0" distR="0" wp14:anchorId="07895042" wp14:editId="30E9E774">
             <wp:extent cx="6477904" cy="3077004"/>
@@ -4808,7 +4814,6 @@
           <w:noProof/>
           <w:lang w:val="en-IN" w:eastAsia="en-IN"/>
         </w:rPr>
-        <w:lastRenderedPageBreak/>
         <w:drawing>
           <wp:inline distT="0" distB="0" distL="0" distR="0" wp14:anchorId="2BE5A785" wp14:editId="28CA8788">
             <wp:extent cx="3839111" cy="752580"/>
@@ -5114,6 +5119,7 @@
     </w:p>
     <w:p>
       <w:r>
+        <w:lastRenderedPageBreak/>
         <w:t>It could be entirely possible that we arrive at the same result, because he used a simple difference between prediction A2 and expectation Y, whereas I am using a negative log likelihood loss value.</w:t>
       </w:r>
     </w:p>
@@ -5167,7 +5173,6 @@
           <w:noProof/>
           <w:lang w:val="en-IN" w:eastAsia="en-IN"/>
         </w:rPr>
-        <w:lastRenderedPageBreak/>
         <w:drawing>
           <wp:inline distT="0" distB="0" distL="0" distR="0" wp14:anchorId="31773DD4" wp14:editId="468BABFB">
             <wp:extent cx="3715268" cy="2581635"/>
@@ -5249,8 +5254,6 @@
       <w:r>
         <w:t>1</w:t>
       </w:r>
-      <w:bookmarkStart w:id="0" w:name="_GoBack"/>
-      <w:bookmarkEnd w:id="0"/>
       <w:r>
         <w:t>)</w:t>
       </w:r>
@@ -5364,6 +5367,7 @@
           <w:noProof/>
           <w:lang w:val="en-IN" w:eastAsia="en-IN"/>
         </w:rPr>
+        <w:lastRenderedPageBreak/>
         <w:drawing>
           <wp:inline distT="0" distB="0" distL="0" distR="0" wp14:anchorId="68E6C952" wp14:editId="3E80AAF4">
             <wp:extent cx="2505425" cy="2019582"/>
@@ -5403,7 +5407,6 @@
     </w:p>
     <w:p>
       <w:r>
-        <w:lastRenderedPageBreak/>
         <w:t>Alpha (a) is the learning rate – subtract the derivative from the weights and biases. If the weights have to increase, then dW will be negative.</w:t>
       </w:r>
     </w:p>
@@ -5629,6 +5632,7 @@
           <w:noProof/>
           <w:lang w:val="en-IN" w:eastAsia="en-IN"/>
         </w:rPr>
+        <w:lastRenderedPageBreak/>
         <w:drawing>
           <wp:inline distT="0" distB="0" distL="0" distR="0" wp14:anchorId="2CCB6B14" wp14:editId="2A02FD7A">
             <wp:extent cx="4210638" cy="1648055"/>
@@ -5732,7 +5736,6 @@
     <w:p/>
     <w:p>
       <w:r>
-        <w:lastRenderedPageBreak/>
         <w:t xml:space="preserve">Then splitting data into </w:t>
       </w:r>
       <w:r>
@@ -5968,6 +5971,7 @@
         <w:pStyle w:val="Heading3"/>
       </w:pPr>
       <w:r>
+        <w:lastRenderedPageBreak/>
         <w:t>The neural network code</w:t>
       </w:r>
     </w:p>
@@ -6342,6 +6346,7 @@
     </w:p>
     <w:p>
       <w:r>
+        <w:lastRenderedPageBreak/>
         <w:t>Then finally-&gt; return Z1, A1, Z2, A2</w:t>
       </w:r>
     </w:p>
@@ -6437,7 +6442,6 @@
         <w:pStyle w:val="Heading3"/>
       </w:pPr>
       <w:r>
-        <w:lastRenderedPageBreak/>
         <w:t>Backprop function</w:t>
       </w:r>
     </w:p>
@@ -6646,6 +6650,7 @@
           <w:noProof/>
           <w:lang w:val="en-IN" w:eastAsia="en-IN"/>
         </w:rPr>
+        <w:lastRenderedPageBreak/>
         <w:drawing>
           <wp:inline distT="0" distB="0" distL="0" distR="0" wp14:anchorId="38FB21F1" wp14:editId="05B47F83">
             <wp:extent cx="3550709" cy="2357438"/>
@@ -6754,7 +6759,6 @@
           <w:noProof/>
           <w:lang w:val="en-IN" w:eastAsia="en-IN"/>
         </w:rPr>
-        <w:lastRenderedPageBreak/>
         <w:drawing>
           <wp:inline distT="0" distB="0" distL="0" distR="0" wp14:anchorId="684687F8" wp14:editId="0B6B2240">
             <wp:extent cx="6629400" cy="1773394"/>
@@ -6916,6 +6920,7 @@
           <w:noProof/>
           <w:lang w:val="en-IN" w:eastAsia="en-IN"/>
         </w:rPr>
+        <w:lastRenderedPageBreak/>
         <w:drawing>
           <wp:inline distT="0" distB="0" distL="0" distR="0" wp14:anchorId="3443D25C" wp14:editId="6DB57E53">
             <wp:extent cx="5881141" cy="3057525"/>
@@ -6980,7 +6985,6 @@
           <w:noProof/>
           <w:lang w:val="en-IN" w:eastAsia="en-IN"/>
         </w:rPr>
-        <w:lastRenderedPageBreak/>
         <w:drawing>
           <wp:inline distT="0" distB="0" distL="0" distR="0" wp14:anchorId="1652C429" wp14:editId="1F757C9B">
             <wp:extent cx="6671354" cy="3271837"/>
@@ -7096,6 +7100,7 @@
         <w:pStyle w:val="Heading2"/>
       </w:pPr>
       <w:r>
+        <w:lastRenderedPageBreak/>
         <w:t>Visualization</w:t>
       </w:r>
     </w:p>
@@ -7179,7 +7184,6 @@
           <w:noProof/>
           <w:lang w:val="en-IN" w:eastAsia="en-IN"/>
         </w:rPr>
-        <w:lastRenderedPageBreak/>
         <w:drawing>
           <wp:inline distT="0" distB="0" distL="0" distR="0" wp14:anchorId="1FCB14E3" wp14:editId="3C44CA4F">
             <wp:extent cx="4648849" cy="3048425"/>
@@ -7471,6 +7475,7 @@
           <w:noProof/>
           <w:lang w:val="en-IN" w:eastAsia="en-IN"/>
         </w:rPr>
+        <w:lastRenderedPageBreak/>
         <w:drawing>
           <wp:inline distT="0" distB="0" distL="0" distR="0" wp14:anchorId="79925C8B" wp14:editId="039AE76B">
             <wp:extent cx="1714500" cy="4213070"/>
@@ -7545,7 +7550,6 @@
     </w:p>
     <w:p>
       <w:r>
-        <w:lastRenderedPageBreak/>
         <w:t xml:space="preserve">Input layer is 28x28x1 – since we have images of size 28x28 </w:t>
       </w:r>
       <w:r>
@@ -7619,6 +7623,7 @@
           <w:noProof/>
           <w:lang w:val="en-IN" w:eastAsia="en-IN"/>
         </w:rPr>
+        <w:lastRenderedPageBreak/>
         <w:drawing>
           <wp:inline distT="0" distB="0" distL="0" distR="0" wp14:anchorId="6745C562" wp14:editId="6A8E6D72">
             <wp:extent cx="6645910" cy="3388995"/>
@@ -7681,7 +7686,6 @@
           <w:noProof/>
           <w:lang w:val="en-IN" w:eastAsia="en-IN"/>
         </w:rPr>
-        <w:lastRenderedPageBreak/>
         <w:drawing>
           <wp:inline distT="0" distB="0" distL="0" distR="0" wp14:anchorId="0187F4CD" wp14:editId="62953463">
             <wp:extent cx="6645910" cy="3194050"/>
@@ -7777,6 +7781,7 @@
           <w:noProof/>
           <w:lang w:val="en-IN" w:eastAsia="en-IN"/>
         </w:rPr>
+        <w:lastRenderedPageBreak/>
         <w:drawing>
           <wp:inline distT="0" distB="0" distL="0" distR="0" wp14:anchorId="5C5FE5C6" wp14:editId="4080F656">
             <wp:extent cx="4759960" cy="2357240"/>
@@ -7870,7 +7875,6 @@
           <w:noProof/>
           <w:lang w:val="en-IN" w:eastAsia="en-IN"/>
         </w:rPr>
-        <w:lastRenderedPageBreak/>
         <w:drawing>
           <wp:inline distT="0" distB="0" distL="0" distR="0" wp14:anchorId="5977CDD7" wp14:editId="4F0C3CC2">
             <wp:extent cx="3867690" cy="4201111"/>
@@ -7976,6 +7980,7 @@
           <w:noProof/>
           <w:lang w:val="en-IN" w:eastAsia="en-IN"/>
         </w:rPr>
+        <w:lastRenderedPageBreak/>
         <w:drawing>
           <wp:inline distT="0" distB="0" distL="0" distR="0" wp14:anchorId="30F2C998" wp14:editId="60F1CCE7">
             <wp:extent cx="1002228" cy="2505569"/>
@@ -8094,7 +8099,6 @@
         </w:numPr>
       </w:pPr>
       <w:r>
-        <w:lastRenderedPageBreak/>
         <w:t>Each of the 4 filters has 2 dimensions (3x3x</w:t>
       </w:r>
       <w:r>
@@ -8185,6 +8189,7 @@
           <w:noProof/>
           <w:lang w:val="en-IN" w:eastAsia="en-IN"/>
         </w:rPr>
+        <w:lastRenderedPageBreak/>
         <w:drawing>
           <wp:inline distT="0" distB="0" distL="0" distR="0" wp14:anchorId="7C97FA20" wp14:editId="2E2C15CF">
             <wp:extent cx="6315956" cy="3629532"/>
@@ -8251,7 +8256,6 @@
           <w:noProof/>
           <w:lang w:val="en-IN" w:eastAsia="en-IN"/>
         </w:rPr>
-        <w:lastRenderedPageBreak/>
         <w:drawing>
           <wp:inline distT="0" distB="0" distL="0" distR="0" wp14:anchorId="45C1A692" wp14:editId="5E7A1A6B">
             <wp:extent cx="3324689" cy="3496163"/>
@@ -8316,6 +8320,7 @@
           <w:noProof/>
           <w:lang w:val="en-IN" w:eastAsia="en-IN"/>
         </w:rPr>
+        <w:lastRenderedPageBreak/>
         <w:drawing>
           <wp:inline distT="0" distB="0" distL="0" distR="0" wp14:anchorId="54024C15" wp14:editId="6C7CC2E9">
             <wp:extent cx="2589192" cy="2134948"/>
@@ -8421,7 +8426,6 @@
           <w:noProof/>
           <w:lang w:val="en-IN" w:eastAsia="en-IN"/>
         </w:rPr>
-        <w:lastRenderedPageBreak/>
         <w:drawing>
           <wp:inline distT="0" distB="0" distL="0" distR="0" wp14:anchorId="24C30E5F" wp14:editId="7FDA9B87">
             <wp:extent cx="6645910" cy="3355975"/>
@@ -8475,6 +8479,7 @@
           <w:noProof/>
           <w:lang w:val="en-IN" w:eastAsia="en-IN"/>
         </w:rPr>
+        <w:lastRenderedPageBreak/>
         <w:drawing>
           <wp:inline distT="0" distB="0" distL="0" distR="0" wp14:anchorId="64D7FC95" wp14:editId="321EE667">
             <wp:extent cx="6645910" cy="3368040"/>
@@ -8536,7 +8541,6 @@
           <w:noProof/>
           <w:lang w:val="en-IN" w:eastAsia="en-IN"/>
         </w:rPr>
-        <w:lastRenderedPageBreak/>
         <w:drawing>
           <wp:inline distT="0" distB="0" distL="0" distR="0" wp14:anchorId="47BD6534" wp14:editId="1F97B28A">
             <wp:extent cx="6645910" cy="3009900"/>
@@ -8595,6 +8599,7 @@
           <w:noProof/>
           <w:lang w:val="en-IN" w:eastAsia="en-IN"/>
         </w:rPr>
+        <w:lastRenderedPageBreak/>
         <w:drawing>
           <wp:inline distT="0" distB="0" distL="0" distR="0" wp14:anchorId="32608228" wp14:editId="08509D5C">
             <wp:extent cx="3848637" cy="3238952"/>
@@ -8688,7 +8693,6 @@
           <w:noProof/>
           <w:lang w:val="en-IN" w:eastAsia="en-IN"/>
         </w:rPr>
-        <w:lastRenderedPageBreak/>
         <w:drawing>
           <wp:inline distT="0" distB="0" distL="0" distR="0" wp14:anchorId="10D00A51" wp14:editId="111A419C">
             <wp:extent cx="6645910" cy="3171190"/>
@@ -8742,6 +8746,7 @@
           <w:noProof/>
           <w:lang w:val="en-IN" w:eastAsia="en-IN"/>
         </w:rPr>
+        <w:lastRenderedPageBreak/>
         <w:drawing>
           <wp:inline distT="0" distB="0" distL="0" distR="0" wp14:anchorId="19782F00" wp14:editId="7C72444B">
             <wp:extent cx="6645910" cy="3380740"/>
@@ -8843,7 +8848,6 @@
           <w:noProof/>
           <w:lang w:val="en-IN" w:eastAsia="en-IN"/>
         </w:rPr>
-        <w:lastRenderedPageBreak/>
         <w:drawing>
           <wp:inline distT="0" distB="0" distL="0" distR="0" wp14:anchorId="6003E907" wp14:editId="6707C8BE">
             <wp:extent cx="5220429" cy="1495634"/>
@@ -8993,6 +8997,7 @@
     <w:p/>
     <w:p>
       <w:r>
+        <w:lastRenderedPageBreak/>
         <w:t>Need to build the following:</w:t>
       </w:r>
     </w:p>
@@ -9214,7 +9219,6 @@
         </w:numPr>
       </w:pPr>
       <w:r>
-        <w:lastRenderedPageBreak/>
         <w:t>Input dataset is easy to generate by oneself as a learning exercise, even though there were kaggle datasets available.</w:t>
       </w:r>
     </w:p>

</xml_diff>

<commit_message>
added sudoku dataset creator
</commit_message>
<xml_diff>
--- a/Test Project - Sudoku_NN - full documentation.docx
+++ b/Test Project - Sudoku_NN - full documentation.docx
@@ -1769,12 +1769,7 @@
         <w:pStyle w:val="Heading2"/>
       </w:pPr>
       <w:r>
-        <w:t>IMPORTANT</w:t>
-      </w:r>
-      <w:bookmarkStart w:id="0" w:name="_GoBack"/>
-      <w:bookmarkEnd w:id="0"/>
-      <w:r>
-        <w:t xml:space="preserve"> - </w:t>
+        <w:t xml:space="preserve">IMPORTANT - </w:t>
       </w:r>
       <w:r>
         <w:t xml:space="preserve">My </w:t>
@@ -9076,6 +9071,193 @@
     </w:p>
     <w:p/>
     <w:p/>
+    <w:p>
+      <w:pPr>
+        <w:pStyle w:val="Heading1"/>
+      </w:pPr>
+      <w:r>
+        <w:t>Notes from my implementation</w:t>
+      </w:r>
+    </w:p>
+    <w:p/>
+    <w:p>
+      <w:pPr>
+        <w:pStyle w:val="Heading2"/>
+      </w:pPr>
+      <w:r>
+        <w:t>Important things to remember</w:t>
+      </w:r>
+    </w:p>
+    <w:p>
+      <w:pPr>
+        <w:pStyle w:val="ListParagraph"/>
+        <w:numPr>
+          <w:ilvl w:val="0"/>
+          <w:numId w:val="3"/>
+        </w:numPr>
+      </w:pPr>
+      <w:r>
+        <w:t>Double check matrix multiplications – where to or not to transpose</w:t>
+      </w:r>
+    </w:p>
+    <w:p>
+      <w:pPr>
+        <w:pStyle w:val="ListParagraph"/>
+        <w:numPr>
+          <w:ilvl w:val="0"/>
+          <w:numId w:val="3"/>
+        </w:numPr>
+      </w:pPr>
+      <w:r>
+        <w:t>Instead of using A + B, try using np.add(A,B), especially if you’re expecting a smaller matrix to get broadcasted.</w:t>
+      </w:r>
+    </w:p>
+    <w:p>
+      <w:pPr>
+        <w:pStyle w:val="ListParagraph"/>
+        <w:numPr>
+          <w:ilvl w:val="0"/>
+          <w:numId w:val="3"/>
+        </w:numPr>
+      </w:pPr>
+      <w:r>
+        <w:t>Start with smaller learning rates when updating parameters. I forgot adding the learning rate and my loss kept increasing steadily.</w:t>
+      </w:r>
+    </w:p>
+    <w:p/>
+    <w:p/>
+    <w:p>
+      <w:pPr>
+        <w:pStyle w:val="Heading2"/>
+      </w:pPr>
+      <w:r>
+        <w:t>Model accuracy – as on 11Nov24</w:t>
+      </w:r>
+    </w:p>
+    <w:p>
+      <w:r>
+        <w:t>My dataset only had 2 sudoku puzzles for the model to work with…I wanted to try to overfit the model first…</w:t>
+      </w:r>
+    </w:p>
+    <w:p>
+      <w:pPr>
+        <w:pStyle w:val="Heading2"/>
+      </w:pPr>
+      <w:r>
+        <w:rPr>
+          <w:noProof/>
+          <w:lang w:val="en-IN" w:eastAsia="en-IN"/>
+        </w:rPr>
+        <w:drawing>
+          <wp:inline distT="0" distB="0" distL="0" distR="0" wp14:anchorId="7DA74AD6" wp14:editId="5B5D9419">
+            <wp:extent cx="5982535" cy="4982270"/>
+            <wp:effectExtent l="0" t="0" r="0" b="8890"/>
+            <wp:docPr id="58" name="Picture 58"/>
+            <wp:cNvGraphicFramePr>
+              <a:graphicFrameLocks xmlns:a="http://schemas.openxmlformats.org/drawingml/2006/main" noChangeAspect="1"/>
+            </wp:cNvGraphicFramePr>
+            <a:graphic xmlns:a="http://schemas.openxmlformats.org/drawingml/2006/main">
+              <a:graphicData uri="http://schemas.openxmlformats.org/drawingml/2006/picture">
+                <pic:pic xmlns:pic="http://schemas.openxmlformats.org/drawingml/2006/picture">
+                  <pic:nvPicPr>
+                    <pic:cNvPr id="1" name=""/>
+                    <pic:cNvPicPr/>
+                  </pic:nvPicPr>
+                  <pic:blipFill>
+                    <a:blip r:embed="rId86"/>
+                    <a:stretch>
+                      <a:fillRect/>
+                    </a:stretch>
+                  </pic:blipFill>
+                  <pic:spPr>
+                    <a:xfrm>
+                      <a:off x="0" y="0"/>
+                      <a:ext cx="5982535" cy="4982270"/>
+                    </a:xfrm>
+                    <a:prstGeom prst="rect">
+                      <a:avLst/>
+                    </a:prstGeom>
+                  </pic:spPr>
+                </pic:pic>
+              </a:graphicData>
+            </a:graphic>
+          </wp:inline>
+        </w:drawing>
+      </w:r>
+    </w:p>
+    <w:p>
+      <w:pPr>
+        <w:pStyle w:val="NoSpacing"/>
+      </w:pPr>
+      <w:r>
+        <w:lastRenderedPageBreak/>
+        <w:t xml:space="preserve">model accuracy is defined as the number of cells that were predicted correctly…so after 500 iterations, my model textbook could only predict 1.2% of the cells correctly… </w:t>
+      </w:r>
+      <w:r>
+        <w:sym w:font="Wingdings" w:char="F04C"/>
+      </w:r>
+    </w:p>
+    <w:p/>
+    <w:p>
+      <w:r>
+        <w:t xml:space="preserve">So this model is currently unable to overfit even 2 training examples…bummer. </w:t>
+      </w:r>
+    </w:p>
+    <w:p/>
+    <w:p/>
+    <w:p>
+      <w:r>
+        <w:t>Normalization of x_train from [1,9] to [1/9, 1] reduced the loss from 4.1 to 3.9</w:t>
+      </w:r>
+      <w:r>
+        <w:t xml:space="preserve"> in certain training iterations…but it also increased the loss to 4.2-4.3 in certain cases…strange.</w:t>
+      </w:r>
+      <w:bookmarkStart w:id="0" w:name="_GoBack"/>
+      <w:bookmarkEnd w:id="0"/>
+    </w:p>
+    <w:p/>
+    <w:p>
+      <w:r>
+        <w:t xml:space="preserve">Would loss be reduced </w:t>
+      </w:r>
+      <w:r>
+        <w:t>with more training data??</w:t>
+      </w:r>
+    </w:p>
+    <w:p/>
+    <w:p/>
+    <w:p>
+      <w:pPr>
+        <w:pStyle w:val="Heading3"/>
+      </w:pPr>
+      <w:r>
+        <w:t>Next steps – 12 Nov 24</w:t>
+      </w:r>
+    </w:p>
+    <w:p>
+      <w:pPr>
+        <w:pStyle w:val="ListParagraph"/>
+        <w:numPr>
+          <w:ilvl w:val="0"/>
+          <w:numId w:val="11"/>
+        </w:numPr>
+      </w:pPr>
+      <w:r>
+        <w:t>Work on sudoku generator to create more training examples.</w:t>
+      </w:r>
+    </w:p>
+    <w:p>
+      <w:pPr>
+        <w:pStyle w:val="ListParagraph"/>
+        <w:numPr>
+          <w:ilvl w:val="0"/>
+          <w:numId w:val="11"/>
+        </w:numPr>
+      </w:pPr>
+      <w:r>
+        <w:t>Create a layered NN class which can maintain an array of neurons as one object, and can determine its size based on the previous layer supplied to it…such that you only need to define the size of input layer (81xn) and output layer (10x?), and then you can easily create more layers in the middle…</w:t>
+      </w:r>
+    </w:p>
     <w:p/>
     <w:p>
       <w:pPr>
@@ -9285,6 +9467,119 @@
 <file path=word/numbering.xml><?xml version="1.0" encoding="utf-8"?>
 <w:numbering xmlns:wpc="http://schemas.microsoft.com/office/word/2010/wordprocessingCanvas" xmlns:mc="http://schemas.openxmlformats.org/markup-compatibility/2006" xmlns:o="urn:schemas-microsoft-com:office:office" xmlns:r="http://schemas.openxmlformats.org/officeDocument/2006/relationships" xmlns:m="http://schemas.openxmlformats.org/officeDocument/2006/math" xmlns:v="urn:schemas-microsoft-com:vml" xmlns:wp14="http://schemas.microsoft.com/office/word/2010/wordprocessingDrawing" xmlns:wp="http://schemas.openxmlformats.org/drawingml/2006/wordprocessingDrawing" xmlns:w10="urn:schemas-microsoft-com:office:word" xmlns:w="http://schemas.openxmlformats.org/wordprocessingml/2006/main" xmlns:w14="http://schemas.microsoft.com/office/word/2010/wordml" xmlns:w15="http://schemas.microsoft.com/office/word/2012/wordml" xmlns:wpg="http://schemas.microsoft.com/office/word/2010/wordprocessingGroup" xmlns:wpi="http://schemas.microsoft.com/office/word/2010/wordprocessingInk" xmlns:wne="http://schemas.microsoft.com/office/word/2006/wordml" xmlns:wps="http://schemas.microsoft.com/office/word/2010/wordprocessingShape" mc:Ignorable="w14 w15 wp14">
   <w:abstractNum w:abstractNumId="0" w15:restartNumberingAfterBreak="0">
+    <w:nsid w:val="06051C2F"/>
+    <w:multiLevelType w:val="hybridMultilevel"/>
+    <w:tmpl w:val="D060A678"/>
+    <w:lvl w:ilvl="0" w:tplc="40090001">
+      <w:start w:val="1"/>
+      <w:numFmt w:val="bullet"/>
+      <w:lvlText w:val=""/>
+      <w:lvlJc w:val="left"/>
+      <w:pPr>
+        <w:ind w:left="720" w:hanging="360"/>
+      </w:pPr>
+      <w:rPr>
+        <w:rFonts w:ascii="Symbol" w:hAnsi="Symbol" w:hint="default"/>
+      </w:rPr>
+    </w:lvl>
+    <w:lvl w:ilvl="1" w:tplc="40090003" w:tentative="1">
+      <w:start w:val="1"/>
+      <w:numFmt w:val="bullet"/>
+      <w:lvlText w:val="o"/>
+      <w:lvlJc w:val="left"/>
+      <w:pPr>
+        <w:ind w:left="1440" w:hanging="360"/>
+      </w:pPr>
+      <w:rPr>
+        <w:rFonts w:ascii="Courier New" w:hAnsi="Courier New" w:cs="Courier New" w:hint="default"/>
+      </w:rPr>
+    </w:lvl>
+    <w:lvl w:ilvl="2" w:tplc="40090005" w:tentative="1">
+      <w:start w:val="1"/>
+      <w:numFmt w:val="bullet"/>
+      <w:lvlText w:val=""/>
+      <w:lvlJc w:val="left"/>
+      <w:pPr>
+        <w:ind w:left="2160" w:hanging="360"/>
+      </w:pPr>
+      <w:rPr>
+        <w:rFonts w:ascii="Wingdings" w:hAnsi="Wingdings" w:hint="default"/>
+      </w:rPr>
+    </w:lvl>
+    <w:lvl w:ilvl="3" w:tplc="40090001" w:tentative="1">
+      <w:start w:val="1"/>
+      <w:numFmt w:val="bullet"/>
+      <w:lvlText w:val=""/>
+      <w:lvlJc w:val="left"/>
+      <w:pPr>
+        <w:ind w:left="2880" w:hanging="360"/>
+      </w:pPr>
+      <w:rPr>
+        <w:rFonts w:ascii="Symbol" w:hAnsi="Symbol" w:hint="default"/>
+      </w:rPr>
+    </w:lvl>
+    <w:lvl w:ilvl="4" w:tplc="40090003" w:tentative="1">
+      <w:start w:val="1"/>
+      <w:numFmt w:val="bullet"/>
+      <w:lvlText w:val="o"/>
+      <w:lvlJc w:val="left"/>
+      <w:pPr>
+        <w:ind w:left="3600" w:hanging="360"/>
+      </w:pPr>
+      <w:rPr>
+        <w:rFonts w:ascii="Courier New" w:hAnsi="Courier New" w:cs="Courier New" w:hint="default"/>
+      </w:rPr>
+    </w:lvl>
+    <w:lvl w:ilvl="5" w:tplc="40090005" w:tentative="1">
+      <w:start w:val="1"/>
+      <w:numFmt w:val="bullet"/>
+      <w:lvlText w:val=""/>
+      <w:lvlJc w:val="left"/>
+      <w:pPr>
+        <w:ind w:left="4320" w:hanging="360"/>
+      </w:pPr>
+      <w:rPr>
+        <w:rFonts w:ascii="Wingdings" w:hAnsi="Wingdings" w:hint="default"/>
+      </w:rPr>
+    </w:lvl>
+    <w:lvl w:ilvl="6" w:tplc="40090001" w:tentative="1">
+      <w:start w:val="1"/>
+      <w:numFmt w:val="bullet"/>
+      <w:lvlText w:val=""/>
+      <w:lvlJc w:val="left"/>
+      <w:pPr>
+        <w:ind w:left="5040" w:hanging="360"/>
+      </w:pPr>
+      <w:rPr>
+        <w:rFonts w:ascii="Symbol" w:hAnsi="Symbol" w:hint="default"/>
+      </w:rPr>
+    </w:lvl>
+    <w:lvl w:ilvl="7" w:tplc="40090003" w:tentative="1">
+      <w:start w:val="1"/>
+      <w:numFmt w:val="bullet"/>
+      <w:lvlText w:val="o"/>
+      <w:lvlJc w:val="left"/>
+      <w:pPr>
+        <w:ind w:left="5760" w:hanging="360"/>
+      </w:pPr>
+      <w:rPr>
+        <w:rFonts w:ascii="Courier New" w:hAnsi="Courier New" w:cs="Courier New" w:hint="default"/>
+      </w:rPr>
+    </w:lvl>
+    <w:lvl w:ilvl="8" w:tplc="40090005" w:tentative="1">
+      <w:start w:val="1"/>
+      <w:numFmt w:val="bullet"/>
+      <w:lvlText w:val=""/>
+      <w:lvlJc w:val="left"/>
+      <w:pPr>
+        <w:ind w:left="6480" w:hanging="360"/>
+      </w:pPr>
+      <w:rPr>
+        <w:rFonts w:ascii="Wingdings" w:hAnsi="Wingdings" w:hint="default"/>
+      </w:rPr>
+    </w:lvl>
+  </w:abstractNum>
+  <w:abstractNum w:abstractNumId="1" w15:restartNumberingAfterBreak="0">
     <w:nsid w:val="1958726E"/>
     <w:multiLevelType w:val="hybridMultilevel"/>
     <w:tmpl w:val="EACC3C3E"/>
@@ -9396,7 +9691,7 @@
       </w:rPr>
     </w:lvl>
   </w:abstractNum>
-  <w:abstractNum w:abstractNumId="1" w15:restartNumberingAfterBreak="0">
+  <w:abstractNum w:abstractNumId="2" w15:restartNumberingAfterBreak="0">
     <w:nsid w:val="1A4755C0"/>
     <w:multiLevelType w:val="hybridMultilevel"/>
     <w:tmpl w:val="FC7818FE"/>
@@ -9508,7 +9803,7 @@
       </w:rPr>
     </w:lvl>
   </w:abstractNum>
-  <w:abstractNum w:abstractNumId="2" w15:restartNumberingAfterBreak="0">
+  <w:abstractNum w:abstractNumId="3" w15:restartNumberingAfterBreak="0">
     <w:nsid w:val="36D30449"/>
     <w:multiLevelType w:val="hybridMultilevel"/>
     <w:tmpl w:val="20641220"/>
@@ -9621,7 +9916,7 @@
       </w:rPr>
     </w:lvl>
   </w:abstractNum>
-  <w:abstractNum w:abstractNumId="3" w15:restartNumberingAfterBreak="0">
+  <w:abstractNum w:abstractNumId="4" w15:restartNumberingAfterBreak="0">
     <w:nsid w:val="3B53272E"/>
     <w:multiLevelType w:val="hybridMultilevel"/>
     <w:tmpl w:val="6F2088A6"/>
@@ -9734,7 +10029,7 @@
       </w:rPr>
     </w:lvl>
   </w:abstractNum>
-  <w:abstractNum w:abstractNumId="4" w15:restartNumberingAfterBreak="0">
+  <w:abstractNum w:abstractNumId="5" w15:restartNumberingAfterBreak="0">
     <w:nsid w:val="4D725827"/>
     <w:multiLevelType w:val="hybridMultilevel"/>
     <w:tmpl w:val="50C8962E"/>
@@ -9847,7 +10142,7 @@
       </w:rPr>
     </w:lvl>
   </w:abstractNum>
-  <w:abstractNum w:abstractNumId="5" w15:restartNumberingAfterBreak="0">
+  <w:abstractNum w:abstractNumId="6" w15:restartNumberingAfterBreak="0">
     <w:nsid w:val="5B533C10"/>
     <w:multiLevelType w:val="hybridMultilevel"/>
     <w:tmpl w:val="C7EAFC1C"/>
@@ -9959,7 +10254,7 @@
       </w:rPr>
     </w:lvl>
   </w:abstractNum>
-  <w:abstractNum w:abstractNumId="6" w15:restartNumberingAfterBreak="0">
+  <w:abstractNum w:abstractNumId="7" w15:restartNumberingAfterBreak="0">
     <w:nsid w:val="65A24576"/>
     <w:multiLevelType w:val="hybridMultilevel"/>
     <w:tmpl w:val="E976D00A"/>
@@ -10072,7 +10367,7 @@
       </w:rPr>
     </w:lvl>
   </w:abstractNum>
-  <w:abstractNum w:abstractNumId="7" w15:restartNumberingAfterBreak="0">
+  <w:abstractNum w:abstractNumId="8" w15:restartNumberingAfterBreak="0">
     <w:nsid w:val="7252081D"/>
     <w:multiLevelType w:val="hybridMultilevel"/>
     <w:tmpl w:val="F2740770"/>
@@ -10184,7 +10479,7 @@
       </w:rPr>
     </w:lvl>
   </w:abstractNum>
-  <w:abstractNum w:abstractNumId="8" w15:restartNumberingAfterBreak="0">
+  <w:abstractNum w:abstractNumId="9" w15:restartNumberingAfterBreak="0">
     <w:nsid w:val="750C0F9A"/>
     <w:multiLevelType w:val="hybridMultilevel"/>
     <w:tmpl w:val="916C4834"/>
@@ -10296,7 +10591,7 @@
       </w:rPr>
     </w:lvl>
   </w:abstractNum>
-  <w:abstractNum w:abstractNumId="9" w15:restartNumberingAfterBreak="0">
+  <w:abstractNum w:abstractNumId="10" w15:restartNumberingAfterBreak="0">
     <w:nsid w:val="7D601863"/>
     <w:multiLevelType w:val="hybridMultilevel"/>
     <w:tmpl w:val="9A565C98"/>
@@ -10410,34 +10705,37 @@
     </w:lvl>
   </w:abstractNum>
   <w:num w:numId="1">
+    <w:abstractNumId w:val="4"/>
+  </w:num>
+  <w:num w:numId="2">
+    <w:abstractNumId w:val="6"/>
+  </w:num>
+  <w:num w:numId="3">
     <w:abstractNumId w:val="3"/>
   </w:num>
-  <w:num w:numId="2">
+  <w:num w:numId="4">
+    <w:abstractNumId w:val="7"/>
+  </w:num>
+  <w:num w:numId="5">
+    <w:abstractNumId w:val="1"/>
+  </w:num>
+  <w:num w:numId="6">
     <w:abstractNumId w:val="5"/>
   </w:num>
-  <w:num w:numId="3">
+  <w:num w:numId="7">
+    <w:abstractNumId w:val="9"/>
+  </w:num>
+  <w:num w:numId="8">
     <w:abstractNumId w:val="2"/>
   </w:num>
-  <w:num w:numId="4">
-    <w:abstractNumId w:val="6"/>
-  </w:num>
-  <w:num w:numId="5">
-    <w:abstractNumId w:val="0"/>
-  </w:num>
-  <w:num w:numId="6">
-    <w:abstractNumId w:val="4"/>
-  </w:num>
-  <w:num w:numId="7">
+  <w:num w:numId="9">
     <w:abstractNumId w:val="8"/>
   </w:num>
-  <w:num w:numId="8">
-    <w:abstractNumId w:val="1"/>
+  <w:num w:numId="10">
+    <w:abstractNumId w:val="10"/>
   </w:num>
-  <w:num w:numId="9">
-    <w:abstractNumId w:val="7"/>
-  </w:num>
-  <w:num w:numId="10">
-    <w:abstractNumId w:val="9"/>
+  <w:num w:numId="11">
+    <w:abstractNumId w:val="0"/>
   </w:num>
 </w:numbering>
 </file>

</xml_diff>

<commit_message>
attempting a new data creation; trying to reduce initialization loss
</commit_message>
<xml_diff>
--- a/Test Project - Sudoku_NN - full documentation.docx
+++ b/Test Project - Sudoku_NN - full documentation.docx
@@ -9212,8 +9212,6 @@
       <w:r>
         <w:t xml:space="preserve"> in certain training iterations…but it also increased the loss to 4.2-4.3 in certain cases…strange.</w:t>
       </w:r>
-      <w:bookmarkStart w:id="0" w:name="_GoBack"/>
-      <w:bookmarkEnd w:id="0"/>
     </w:p>
     <w:p/>
     <w:p>
@@ -9223,13 +9221,18 @@
       <w:r>
         <w:t>with more training data??</w:t>
       </w:r>
-    </w:p>
-    <w:p/>
+      <w:r>
+        <w:t xml:space="preserve"> (No)</w:t>
+      </w:r>
+    </w:p>
     <w:p/>
     <w:p>
       <w:pPr>
         <w:pStyle w:val="Heading3"/>
       </w:pPr>
+      <w:r>
+        <w:t xml:space="preserve">Possible </w:t>
+      </w:r>
       <w:r>
         <w:t>Next steps – 12 Nov 24</w:t>
       </w:r>
@@ -9245,19 +9248,337 @@
       <w:r>
         <w:t>Work on sudoku generator to create more training examples.</w:t>
       </w:r>
-    </w:p>
+      <w:r>
+        <w:t xml:space="preserve"> – Increased from 2 to 100 on 17</w:t>
+      </w:r>
+      <w:r>
+        <w:rPr>
+          <w:vertAlign w:val="superscript"/>
+        </w:rPr>
+        <w:t>th</w:t>
+      </w:r>
+      <w:r>
+        <w:t xml:space="preserve"> nov 2024…</w:t>
+      </w:r>
+    </w:p>
+    <w:p/>
+    <w:p/>
+    <w:p/>
+    <w:p>
+      <w:pPr>
+        <w:pStyle w:val="Heading2"/>
+      </w:pPr>
+      <w:r>
+        <w:t>Model update  - as on 17Nov24</w:t>
+      </w:r>
+    </w:p>
+    <w:p/>
     <w:p>
       <w:pPr>
         <w:pStyle w:val="ListParagraph"/>
         <w:numPr>
           <w:ilvl w:val="0"/>
-          <w:numId w:val="11"/>
+          <w:numId w:val="3"/>
         </w:numPr>
       </w:pPr>
       <w:r>
+        <w:t>Using 100 examples instead of 2 increased the loss from 4.11 to 8.44 in the first 500 iterations…</w:t>
+      </w:r>
+    </w:p>
+    <w:p>
+      <w:pPr>
+        <w:pStyle w:val="ListParagraph"/>
+        <w:numPr>
+          <w:ilvl w:val="0"/>
+          <w:numId w:val="3"/>
+        </w:numPr>
+      </w:pPr>
+      <w:r>
+        <w:t>Should I introduce another hidden layer then??</w:t>
+      </w:r>
+    </w:p>
+    <w:p>
+      <w:pPr>
+        <w:pStyle w:val="ListParagraph"/>
+        <w:numPr>
+          <w:ilvl w:val="0"/>
+          <w:numId w:val="3"/>
+        </w:numPr>
+      </w:pPr>
+      <w:r>
+        <w:t xml:space="preserve">The feeling of giving up is seeping in- </w:t>
+      </w:r>
+      <w:hyperlink r:id="rId87" w:history="1">
+        <w:r>
+          <w:rPr>
+            <w:rStyle w:val="Hyperlink"/>
+          </w:rPr>
+          <w:t>https://stackoverflow.com/questions/44397123/neural-network-for-sudoku-solver</w:t>
+        </w:r>
+      </w:hyperlink>
+    </w:p>
+    <w:p>
+      <w:pPr>
+        <w:pStyle w:val="ListParagraph"/>
+        <w:numPr>
+          <w:ilvl w:val="0"/>
+          <w:numId w:val="3"/>
+        </w:numPr>
+      </w:pPr>
+      <w:r>
+        <w:t>In this example, they wanted one neural network for the whole puzzle, whereas I’m building one neural network for each cell…</w:t>
+      </w:r>
+    </w:p>
+    <w:p/>
+    <w:p>
+      <w:pPr>
+        <w:pStyle w:val="ListParagraph"/>
+        <w:numPr>
+          <w:ilvl w:val="0"/>
+          <w:numId w:val="3"/>
+        </w:numPr>
+      </w:pPr>
+      <w:r>
+        <w:t xml:space="preserve">Interestingly, reducing the number of hidden layer neurons from </w:t>
+      </w:r>
+      <w:r>
+        <w:t>12 to 10 reduced the loss from 8.44 to 8.1.</w:t>
+      </w:r>
+    </w:p>
+    <w:p/>
+    <w:p>
+      <w:r>
+        <w:t>Note – my model tends to predict one number multiple times and repeats it everytime.</w:t>
+      </w:r>
+    </w:p>
+    <w:p/>
+    <w:p>
+      <w:pPr>
+        <w:pStyle w:val="ListParagraph"/>
+        <w:numPr>
+          <w:ilvl w:val="0"/>
+          <w:numId w:val="3"/>
+        </w:numPr>
+      </w:pPr>
+      <w:r>
+        <w:rPr>
+          <w:b/>
+        </w:rPr>
+        <w:t>Should we train the neural network with super simple examples?</w:t>
+      </w:r>
+      <w:r>
+        <w:t xml:space="preserve"> Eg. 1000 examples that have only one cell filled etc…right now, the network has no intelligence about the fact that numbers cannot be repeated…</w:t>
+      </w:r>
+    </w:p>
+    <w:p/>
+    <w:p>
+      <w:pPr>
+        <w:pStyle w:val="Heading3"/>
+      </w:pPr>
+      <w:r>
+        <w:t>Next strategy:</w:t>
+      </w:r>
+    </w:p>
+    <w:p>
+      <w:pPr>
+        <w:pStyle w:val="ListParagraph"/>
+        <w:numPr>
+          <w:ilvl w:val="0"/>
+          <w:numId w:val="3"/>
+        </w:numPr>
+      </w:pPr>
+      <w:r>
+        <w:t>Created 2000 training examples that only have 1-2 cells missing…accuracy should ideally be higher here…</w:t>
+      </w:r>
+    </w:p>
+    <w:p>
+      <w:pPr>
+        <w:pStyle w:val="ListParagraph"/>
+        <w:numPr>
+          <w:ilvl w:val="0"/>
+          <w:numId w:val="3"/>
+        </w:numPr>
+      </w:pPr>
+      <w:r>
+        <w:t>Loss went up to 11</w:t>
+      </w:r>
+      <w:r>
+        <w:t>.1</w:t>
+      </w:r>
+      <w:r>
+        <w:t xml:space="preserve"> (</w:t>
+      </w:r>
+      <w:r>
+        <w:rPr>
+          <w:color w:val="FF0000"/>
+        </w:rPr>
+        <w:t>facepalm</w:t>
+      </w:r>
+      <w:r>
+        <w:t>)</w:t>
+      </w:r>
+    </w:p>
+    <w:p/>
+    <w:p>
+      <w:pPr>
+        <w:pStyle w:val="Heading3"/>
+      </w:pPr>
+      <w:r>
+        <w:t>Possible next steps</w:t>
+      </w:r>
+    </w:p>
+    <w:p>
+      <w:pPr>
+        <w:pStyle w:val="ListParagraph"/>
+        <w:numPr>
+          <w:ilvl w:val="0"/>
+          <w:numId w:val="3"/>
+        </w:numPr>
+      </w:pPr>
+      <w:r>
+        <w:t>Look into CNNs, I guess..</w:t>
+      </w:r>
+      <w:r>
+        <w:t>sigh</w:t>
+      </w:r>
+    </w:p>
+    <w:p>
+      <w:pPr>
+        <w:pStyle w:val="ListParagraph"/>
+        <w:numPr>
+          <w:ilvl w:val="0"/>
+          <w:numId w:val="3"/>
+        </w:numPr>
+      </w:pPr>
+      <w:r>
+        <w:t xml:space="preserve">Track the prediction probabilities of each cell and pick the most certain one….but the network needs to make at least ONE correct prediction for that to scale up </w:t>
+      </w:r>
+      <w:r>
+        <w:sym w:font="Wingdings" w:char="F04C"/>
+      </w:r>
+    </w:p>
+    <w:p>
+      <w:pPr>
+        <w:pStyle w:val="ListParagraph"/>
+        <w:numPr>
+          <w:ilvl w:val="0"/>
+          <w:numId w:val="3"/>
+        </w:numPr>
+      </w:pPr>
+      <w:r>
+        <w:t>Intuitively, I think my approach to have simple to complex examples is correct…so that the network is trained to be able to solve a Sudoku at any stage…now we need to scale this up.</w:t>
+      </w:r>
+    </w:p>
+    <w:p>
+      <w:pPr>
+        <w:pStyle w:val="ListParagraph"/>
+        <w:numPr>
+          <w:ilvl w:val="0"/>
+          <w:numId w:val="3"/>
+        </w:numPr>
+      </w:pPr>
+    </w:p>
+    <w:p>
+      <w:pPr>
+        <w:pStyle w:val="ListParagraph"/>
+        <w:numPr>
+          <w:ilvl w:val="0"/>
+          <w:numId w:val="3"/>
+        </w:numPr>
+      </w:pPr>
+      <w:r>
         <w:t>Create a layered NN class which can maintain an array of neurons as one object, and can determine its size based on the previous layer supplied to it…such that you only need to define the size of input layer (81xn) and output layer (10x?), and then you can easily create more layers in the middle…</w:t>
       </w:r>
     </w:p>
+    <w:p/>
+    <w:p>
+      <w:pPr>
+        <w:pStyle w:val="Heading3"/>
+      </w:pPr>
+      <w:r>
+        <w:t>Important check from Andrej:</w:t>
+      </w:r>
+    </w:p>
+    <w:p>
+      <w:pPr>
+        <w:pStyle w:val="ListParagraph"/>
+        <w:numPr>
+          <w:ilvl w:val="0"/>
+          <w:numId w:val="3"/>
+        </w:numPr>
+      </w:pPr>
+      <w:r>
+        <w:t xml:space="preserve">If my network were guessing randomly, then it would predict each of the numbers [1,9] with a probability 1/9, </w:t>
+      </w:r>
+      <w:r>
+        <w:rPr>
+          <w:b/>
+        </w:rPr>
+        <w:t>meaning that the loss should be –(log(1/9)) = 0.95</w:t>
+      </w:r>
+      <w:r>
+        <w:t>…my loss is 11.1, so maybe I need to curb my initialization loss…</w:t>
+      </w:r>
+    </w:p>
+    <w:p>
+      <w:pPr>
+        <w:pStyle w:val="ListParagraph"/>
+        <w:numPr>
+          <w:ilvl w:val="1"/>
+          <w:numId w:val="3"/>
+        </w:numPr>
+      </w:pPr>
+      <w:r>
+        <w:t>Note – Andrej’s model loss dropped from 27 to 4 after 10,000 iterations. I’</w:t>
+      </w:r>
+      <w:r>
+        <w:t>m only doing 5</w:t>
+      </w:r>
+      <w:r>
+        <w:t>00</w:t>
+      </w:r>
+    </w:p>
+    <w:p>
+      <w:pPr>
+        <w:pStyle w:val="ListParagraph"/>
+        <w:numPr>
+          <w:ilvl w:val="0"/>
+          <w:numId w:val="3"/>
+        </w:numPr>
+      </w:pPr>
+      <w:r>
+        <w:lastRenderedPageBreak/>
+        <w:t xml:space="preserve">Just initializing B2 (output layer Bias) at 0 reduced this loss from 11.1 to </w:t>
+      </w:r>
+      <w:r>
+        <w:t>1.7</w:t>
+      </w:r>
+      <w:r>
+        <w:t>, and multiplying init weights by 0.1 reduced the loss to 9.8</w:t>
+      </w:r>
+      <w:r>
+        <w:t xml:space="preserve"> (9.7 after multiplying</w:t>
+      </w:r>
+      <w:bookmarkStart w:id="0" w:name="_GoBack"/>
+      <w:bookmarkEnd w:id="0"/>
+      <w:r>
+        <w:t xml:space="preserve"> them to 0.01)</w:t>
+      </w:r>
+      <w:r>
+        <w:t>, so there is definitely some confidently wrong stuff happening…</w:t>
+      </w:r>
+    </w:p>
+    <w:p>
+      <w:pPr>
+        <w:pStyle w:val="ListParagraph"/>
+        <w:numPr>
+          <w:ilvl w:val="0"/>
+          <w:numId w:val="3"/>
+        </w:numPr>
+      </w:pPr>
+    </w:p>
+    <w:p/>
+    <w:p/>
     <w:p/>
     <w:p>
       <w:pPr>
@@ -9819,7 +10140,7 @@
         <w:rFonts w:ascii="Symbol" w:hAnsi="Symbol" w:hint="default"/>
       </w:rPr>
     </w:lvl>
-    <w:lvl w:ilvl="1" w:tplc="40090003" w:tentative="1">
+    <w:lvl w:ilvl="1" w:tplc="40090003">
       <w:start w:val="1"/>
       <w:numFmt w:val="bullet"/>
       <w:lvlText w:val="o"/>

</xml_diff>

<commit_message>
critical bugfix in softmax function
</commit_message>
<xml_diff>
--- a/Test Project - Sudoku_NN - full documentation.docx
+++ b/Test Project - Sudoku_NN - full documentation.docx
@@ -9551,18 +9551,19 @@
         <w:t xml:space="preserve">Just initializing B2 (output layer Bias) at 0 reduced this loss from 11.1 to </w:t>
       </w:r>
       <w:r>
-        <w:t>1.7</w:t>
+        <w:t>1</w:t>
+      </w:r>
+      <w:r>
+        <w:t>0</w:t>
+      </w:r>
+      <w:r>
+        <w:t>.7</w:t>
       </w:r>
       <w:r>
         <w:t>, and multiplying init weights by 0.1 reduced the loss to 9.8</w:t>
       </w:r>
       <w:r>
-        <w:t xml:space="preserve"> (9.7 after multiplying</w:t>
-      </w:r>
-      <w:bookmarkStart w:id="0" w:name="_GoBack"/>
-      <w:bookmarkEnd w:id="0"/>
-      <w:r>
-        <w:t xml:space="preserve"> them to 0.01)</w:t>
+        <w:t xml:space="preserve"> (9.7 after multiplying them to 0.01)</w:t>
       </w:r>
       <w:r>
         <w:t>, so there is definitely some confidently wrong stuff happening…</w:t>
@@ -9576,8 +9577,147 @@
           <w:numId w:val="3"/>
         </w:numPr>
       </w:pPr>
-    </w:p>
-    <w:p/>
+      <w:r>
+        <w:t>In the training set of only 2 examples, the loss went down from 4.1 to 2.88…but still far away from 0.95</w:t>
+      </w:r>
+    </w:p>
+    <w:p/>
+    <w:p>
+      <w:pPr>
+        <w:pStyle w:val="Heading3"/>
+      </w:pPr>
+      <w:r>
+        <w:t>Important discovery</w:t>
+      </w:r>
+      <w:r>
+        <w:t xml:space="preserve"> – softmax bugfix</w:t>
+      </w:r>
+    </w:p>
+    <w:p/>
+    <w:p>
+      <w:r>
+        <w:t>If I look at the softmax function output, ie A2, I see that the probabilities don’t even sum up to 1:</w:t>
+      </w:r>
+    </w:p>
+    <w:p>
+      <w:r>
+        <w:drawing>
+          <wp:inline distT="0" distB="0" distL="0" distR="0" wp14:anchorId="732C3F4A" wp14:editId="75BAF9AE">
+            <wp:extent cx="2114845" cy="3324689"/>
+            <wp:effectExtent l="0" t="0" r="0" b="9525"/>
+            <wp:docPr id="59" name="Picture 59"/>
+            <wp:cNvGraphicFramePr>
+              <a:graphicFrameLocks xmlns:a="http://schemas.openxmlformats.org/drawingml/2006/main" noChangeAspect="1"/>
+            </wp:cNvGraphicFramePr>
+            <a:graphic xmlns:a="http://schemas.openxmlformats.org/drawingml/2006/main">
+              <a:graphicData uri="http://schemas.openxmlformats.org/drawingml/2006/picture">
+                <pic:pic xmlns:pic="http://schemas.openxmlformats.org/drawingml/2006/picture">
+                  <pic:nvPicPr>
+                    <pic:cNvPr id="1" name=""/>
+                    <pic:cNvPicPr/>
+                  </pic:nvPicPr>
+                  <pic:blipFill>
+                    <a:blip r:embed="rId88"/>
+                    <a:stretch>
+                      <a:fillRect/>
+                    </a:stretch>
+                  </pic:blipFill>
+                  <pic:spPr>
+                    <a:xfrm>
+                      <a:off x="0" y="0"/>
+                      <a:ext cx="2114845" cy="3324689"/>
+                    </a:xfrm>
+                    <a:prstGeom prst="rect">
+                      <a:avLst/>
+                    </a:prstGeom>
+                  </pic:spPr>
+                </pic:pic>
+              </a:graphicData>
+            </a:graphic>
+          </wp:inline>
+        </w:drawing>
+      </w:r>
+    </w:p>
+    <w:p>
+      <w:r>
+        <w:t>That could also explain the high loss, because while all probabilities are fairly uniform, each of them is half of the actual probability that it should be (0.111), if it were randomly guessing.</w:t>
+      </w:r>
+    </w:p>
+    <w:p/>
+    <w:p>
+      <w:r>
+        <w:t>This is because this is the output from the 2 example set – np.sum(z) was summing up across BOTH examples, hence the denominator was 2, not 1.</w:t>
+      </w:r>
+    </w:p>
+    <w:p/>
+    <w:p>
+      <w:r>
+        <w:t>THIS is why increasing the training size would increase the loss, because you’re shrinking the probabilities even further, by taking a sum across multiple training examples, which isn’t correct.</w:t>
+      </w:r>
+    </w:p>
+    <w:p/>
+    <w:p>
+      <w:r>
+        <w:t>This critical bugfix reduced the loss in our 2-example training from 2.88 to 2.1, and the probabilities at initialization are DEFINITELY as good as random guessing…uniform:</w:t>
+      </w:r>
+    </w:p>
+    <w:p>
+      <w:r>
+        <w:drawing>
+          <wp:inline distT="0" distB="0" distL="0" distR="0" wp14:anchorId="17C7E9F8" wp14:editId="20F6DCB3">
+            <wp:extent cx="2128931" cy="2479345"/>
+            <wp:effectExtent l="0" t="0" r="5080" b="0"/>
+            <wp:docPr id="323" name="Picture 323"/>
+            <wp:cNvGraphicFramePr>
+              <a:graphicFrameLocks xmlns:a="http://schemas.openxmlformats.org/drawingml/2006/main" noChangeAspect="1"/>
+            </wp:cNvGraphicFramePr>
+            <a:graphic xmlns:a="http://schemas.openxmlformats.org/drawingml/2006/main">
+              <a:graphicData uri="http://schemas.openxmlformats.org/drawingml/2006/picture">
+                <pic:pic xmlns:pic="http://schemas.openxmlformats.org/drawingml/2006/picture">
+                  <pic:nvPicPr>
+                    <pic:cNvPr id="1" name=""/>
+                    <pic:cNvPicPr/>
+                  </pic:nvPicPr>
+                  <pic:blipFill>
+                    <a:blip r:embed="rId89"/>
+                    <a:stretch>
+                      <a:fillRect/>
+                    </a:stretch>
+                  </pic:blipFill>
+                  <pic:spPr>
+                    <a:xfrm>
+                      <a:off x="0" y="0"/>
+                      <a:ext cx="2136029" cy="2487612"/>
+                    </a:xfrm>
+                    <a:prstGeom prst="rect">
+                      <a:avLst/>
+                    </a:prstGeom>
+                  </pic:spPr>
+                </pic:pic>
+              </a:graphicData>
+            </a:graphic>
+          </wp:inline>
+        </w:drawing>
+      </w:r>
+    </w:p>
+    <w:p/>
+    <w:p>
+      <w:r>
+        <w:t>Note – same is true for the training sample of 2000 examples…loss reduced to 2.91 from 9.88.</w:t>
+      </w:r>
+      <w:bookmarkStart w:id="0" w:name="_GoBack"/>
+      <w:bookmarkEnd w:id="0"/>
+    </w:p>
+    <w:p/>
+    <w:p>
+      <w:r>
+        <w:lastRenderedPageBreak/>
+        <w:t>Now to see if the loss value is being registered correctly…</w:t>
+      </w:r>
+      <w:r>
+        <w:t>because the loss would be 0.95 now since the probabilities are what we expect</w:t>
+      </w:r>
+    </w:p>
     <w:p/>
     <w:p/>
     <w:p>

</xml_diff>

<commit_message>
replaced log e with log10 in loss compute
</commit_message>
<xml_diff>
--- a/Test Project - Sudoku_NN - full documentation.docx
+++ b/Test Project - Sudoku_NN - full documentation.docx
@@ -9705,18 +9705,60 @@
       <w:r>
         <w:t>Note – same is true for the training sample of 2000 examples…loss reduced to 2.91 from 9.88.</w:t>
       </w:r>
+    </w:p>
+    <w:p/>
+    <w:p>
+      <w:r>
+        <w:lastRenderedPageBreak/>
+        <w:t>The other bug was the fact that negative log likelihood was taking natural log with e, instead of log10.</w:t>
+      </w:r>
+    </w:p>
+    <w:p/>
+    <w:p>
+      <w:r>
+        <w:t>After these fixes, the model is starting to reduce training loss as well…</w:t>
+      </w:r>
+    </w:p>
+    <w:p>
       <w:bookmarkStart w:id="0" w:name="_GoBack"/>
+      <w:r>
+        <w:drawing>
+          <wp:inline distT="0" distB="0" distL="0" distR="0" wp14:anchorId="154DC7B9" wp14:editId="1B66DD62">
+            <wp:extent cx="2799221" cy="3348841"/>
+            <wp:effectExtent l="0" t="0" r="1270" b="4445"/>
+            <wp:docPr id="324" name="Picture 324"/>
+            <wp:cNvGraphicFramePr>
+              <a:graphicFrameLocks xmlns:a="http://schemas.openxmlformats.org/drawingml/2006/main" noChangeAspect="1"/>
+            </wp:cNvGraphicFramePr>
+            <a:graphic xmlns:a="http://schemas.openxmlformats.org/drawingml/2006/main">
+              <a:graphicData uri="http://schemas.openxmlformats.org/drawingml/2006/picture">
+                <pic:pic xmlns:pic="http://schemas.openxmlformats.org/drawingml/2006/picture">
+                  <pic:nvPicPr>
+                    <pic:cNvPr id="1" name=""/>
+                    <pic:cNvPicPr/>
+                  </pic:nvPicPr>
+                  <pic:blipFill>
+                    <a:blip r:embed="rId90"/>
+                    <a:stretch>
+                      <a:fillRect/>
+                    </a:stretch>
+                  </pic:blipFill>
+                  <pic:spPr>
+                    <a:xfrm>
+                      <a:off x="0" y="0"/>
+                      <a:ext cx="2805004" cy="3355759"/>
+                    </a:xfrm>
+                    <a:prstGeom prst="rect">
+                      <a:avLst/>
+                    </a:prstGeom>
+                  </pic:spPr>
+                </pic:pic>
+              </a:graphicData>
+            </a:graphic>
+          </wp:inline>
+        </w:drawing>
+      </w:r>
       <w:bookmarkEnd w:id="0"/>
-    </w:p>
-    <w:p/>
-    <w:p>
-      <w:r>
-        <w:lastRenderedPageBreak/>
-        <w:t>Now to see if the loss value is being registered correctly…</w:t>
-      </w:r>
-      <w:r>
-        <w:t>because the loss would be 0.95 now since the probabilities are what we expect</w:t>
-      </w:r>
     </w:p>
     <w:p/>
     <w:p/>

</xml_diff>

<commit_message>
major bugfix in model accuracy computation
</commit_message>
<xml_diff>
--- a/Test Project - Sudoku_NN - full documentation.docx
+++ b/Test Project - Sudoku_NN - full documentation.docx
@@ -9231,10 +9231,7 @@
         <w:pStyle w:val="Heading3"/>
       </w:pPr>
       <w:r>
-        <w:t xml:space="preserve">Possible </w:t>
-      </w:r>
-      <w:r>
-        <w:t>Next steps – 12 Nov 24</w:t>
+        <w:t>Possible Next steps – 12 Nov 24</w:t>
       </w:r>
     </w:p>
     <w:p>
@@ -9246,10 +9243,7 @@
         </w:numPr>
       </w:pPr>
       <w:r>
-        <w:t>Work on sudoku generator to create more training examples.</w:t>
-      </w:r>
-      <w:r>
-        <w:t xml:space="preserve"> – Increased from 2 to 100 on 17</w:t>
+        <w:t>Work on sudoku generator to create more training examples. – Increased from 2 to 100 on 17</w:t>
       </w:r>
       <w:r>
         <w:rPr>
@@ -9419,12 +9413,13 @@
       </w:r>
     </w:p>
     <w:p/>
+    <w:p/>
     <w:p>
       <w:pPr>
         <w:pStyle w:val="Heading3"/>
       </w:pPr>
       <w:r>
-        <w:t>Possible next steps</w:t>
+        <w:t>Important check from Andrej:</w:t>
       </w:r>
     </w:p>
     <w:p>
@@ -9436,10 +9431,34 @@
         </w:numPr>
       </w:pPr>
       <w:r>
-        <w:t>Look into CNNs, I guess..</w:t>
-      </w:r>
-      <w:r>
-        <w:t>sigh</w:t>
+        <w:t xml:space="preserve">If my network were guessing randomly, then it would predict each of the numbers [1,9] with a probability 1/9, </w:t>
+      </w:r>
+      <w:r>
+        <w:rPr>
+          <w:b/>
+        </w:rPr>
+        <w:t>meaning that the loss should be –(log(1/9)) = 0.95</w:t>
+      </w:r>
+      <w:r>
+        <w:t>…my loss is 11.1, so maybe I need to curb my initialization loss…</w:t>
+      </w:r>
+    </w:p>
+    <w:p>
+      <w:pPr>
+        <w:pStyle w:val="ListParagraph"/>
+        <w:numPr>
+          <w:ilvl w:val="1"/>
+          <w:numId w:val="3"/>
+        </w:numPr>
+      </w:pPr>
+      <w:r>
+        <w:t>Note – Andrej’s model loss dropped from 27 to 4 after 10,000 iterations. I’</w:t>
+      </w:r>
+      <w:r>
+        <w:t>m only doing 5</w:t>
+      </w:r>
+      <w:r>
+        <w:t>00</w:t>
       </w:r>
     </w:p>
     <w:p>
@@ -9451,10 +9470,25 @@
         </w:numPr>
       </w:pPr>
       <w:r>
-        <w:t xml:space="preserve">Track the prediction probabilities of each cell and pick the most certain one….but the network needs to make at least ONE correct prediction for that to scale up </w:t>
-      </w:r>
-      <w:r>
-        <w:sym w:font="Wingdings" w:char="F04C"/>
+        <w:t xml:space="preserve">Just initializing B2 (output layer Bias) at 0 reduced this loss from 11.1 to </w:t>
+      </w:r>
+      <w:r>
+        <w:t>1</w:t>
+      </w:r>
+      <w:r>
+        <w:t>0</w:t>
+      </w:r>
+      <w:r>
+        <w:t>.7</w:t>
+      </w:r>
+      <w:r>
+        <w:t>, and multiplying init weights by 0.1 reduced the loss to 9.8</w:t>
+      </w:r>
+      <w:r>
+        <w:t xml:space="preserve"> (9.7 after multiplying them to 0.01)</w:t>
+      </w:r>
+      <w:r>
+        <w:t>, so there is definitely some confidently wrong stuff happening…</w:t>
       </w:r>
     </w:p>
     <w:p>
@@ -9466,28 +9500,7 @@
         </w:numPr>
       </w:pPr>
       <w:r>
-        <w:t>Intuitively, I think my approach to have simple to complex examples is correct…so that the network is trained to be able to solve a Sudoku at any stage…now we need to scale this up.</w:t>
-      </w:r>
-    </w:p>
-    <w:p>
-      <w:pPr>
-        <w:pStyle w:val="ListParagraph"/>
-        <w:numPr>
-          <w:ilvl w:val="0"/>
-          <w:numId w:val="3"/>
-        </w:numPr>
-      </w:pPr>
-    </w:p>
-    <w:p>
-      <w:pPr>
-        <w:pStyle w:val="ListParagraph"/>
-        <w:numPr>
-          <w:ilvl w:val="0"/>
-          <w:numId w:val="3"/>
-        </w:numPr>
-      </w:pPr>
-      <w:r>
-        <w:t>Create a layered NN class which can maintain an array of neurons as one object, and can determine its size based on the previous layer supplied to it…such that you only need to define the size of input layer (81xn) and output layer (10x?), and then you can easily create more layers in the middle…</w:t>
+        <w:t>In the training set of only 2 examples, the loss went down from 4.1 to 2.88…but still far away from 0.95</w:t>
       </w:r>
     </w:p>
     <w:p/>
@@ -9496,111 +9509,25 @@
         <w:pStyle w:val="Heading3"/>
       </w:pPr>
       <w:r>
-        <w:t>Important check from Andrej:</w:t>
-      </w:r>
-    </w:p>
-    <w:p>
-      <w:pPr>
-        <w:pStyle w:val="ListParagraph"/>
-        <w:numPr>
-          <w:ilvl w:val="0"/>
-          <w:numId w:val="3"/>
-        </w:numPr>
-      </w:pPr>
-      <w:r>
-        <w:t xml:space="preserve">If my network were guessing randomly, then it would predict each of the numbers [1,9] with a probability 1/9, </w:t>
-      </w:r>
-      <w:r>
-        <w:rPr>
-          <w:b/>
-        </w:rPr>
-        <w:t>meaning that the loss should be –(log(1/9)) = 0.95</w:t>
-      </w:r>
-      <w:r>
-        <w:t>…my loss is 11.1, so maybe I need to curb my initialization loss…</w:t>
-      </w:r>
-    </w:p>
-    <w:p>
-      <w:pPr>
-        <w:pStyle w:val="ListParagraph"/>
-        <w:numPr>
-          <w:ilvl w:val="1"/>
-          <w:numId w:val="3"/>
-        </w:numPr>
-      </w:pPr>
-      <w:r>
-        <w:t>Note – Andrej’s model loss dropped from 27 to 4 after 10,000 iterations. I’</w:t>
-      </w:r>
-      <w:r>
-        <w:t>m only doing 5</w:t>
-      </w:r>
-      <w:r>
-        <w:t>00</w:t>
-      </w:r>
-    </w:p>
-    <w:p>
-      <w:pPr>
-        <w:pStyle w:val="ListParagraph"/>
-        <w:numPr>
-          <w:ilvl w:val="0"/>
-          <w:numId w:val="3"/>
-        </w:numPr>
-      </w:pPr>
-      <w:r>
+        <w:t>Important discovery</w:t>
+      </w:r>
+      <w:r>
+        <w:t xml:space="preserve"> – softmax bugfix</w:t>
+      </w:r>
+    </w:p>
+    <w:p/>
+    <w:p>
+      <w:r>
+        <w:t>If I look at the softmax function output, ie A2, I see that the probabilities don’t even sum up to 1:</w:t>
+      </w:r>
+    </w:p>
+    <w:p>
+      <w:r>
+        <w:rPr>
+          <w:noProof/>
+          <w:lang w:val="en-IN" w:eastAsia="en-IN"/>
+        </w:rPr>
         <w:lastRenderedPageBreak/>
-        <w:t xml:space="preserve">Just initializing B2 (output layer Bias) at 0 reduced this loss from 11.1 to </w:t>
-      </w:r>
-      <w:r>
-        <w:t>1</w:t>
-      </w:r>
-      <w:r>
-        <w:t>0</w:t>
-      </w:r>
-      <w:r>
-        <w:t>.7</w:t>
-      </w:r>
-      <w:r>
-        <w:t>, and multiplying init weights by 0.1 reduced the loss to 9.8</w:t>
-      </w:r>
-      <w:r>
-        <w:t xml:space="preserve"> (9.7 after multiplying them to 0.01)</w:t>
-      </w:r>
-      <w:r>
-        <w:t>, so there is definitely some confidently wrong stuff happening…</w:t>
-      </w:r>
-    </w:p>
-    <w:p>
-      <w:pPr>
-        <w:pStyle w:val="ListParagraph"/>
-        <w:numPr>
-          <w:ilvl w:val="0"/>
-          <w:numId w:val="3"/>
-        </w:numPr>
-      </w:pPr>
-      <w:r>
-        <w:t>In the training set of only 2 examples, the loss went down from 4.1 to 2.88…but still far away from 0.95</w:t>
-      </w:r>
-    </w:p>
-    <w:p/>
-    <w:p>
-      <w:pPr>
-        <w:pStyle w:val="Heading3"/>
-      </w:pPr>
-      <w:r>
-        <w:t>Important discovery</w:t>
-      </w:r>
-      <w:r>
-        <w:t xml:space="preserve"> – softmax bugfix</w:t>
-      </w:r>
-    </w:p>
-    <w:p/>
-    <w:p>
-      <w:r>
-        <w:t>If I look at the softmax function output, ie A2, I see that the probabilities don’t even sum up to 1:</w:t>
-      </w:r>
-    </w:p>
-    <w:p>
-      <w:r>
         <w:drawing>
           <wp:inline distT="0" distB="0" distL="0" distR="0" wp14:anchorId="732C3F4A" wp14:editId="75BAF9AE">
             <wp:extent cx="2114845" cy="3324689"/>
@@ -9663,6 +9590,10 @@
     </w:p>
     <w:p>
       <w:r>
+        <w:rPr>
+          <w:noProof/>
+          <w:lang w:val="en-IN" w:eastAsia="en-IN"/>
+        </w:rPr>
         <w:drawing>
           <wp:inline distT="0" distB="0" distL="0" distR="0" wp14:anchorId="17C7E9F8" wp14:editId="20F6DCB3">
             <wp:extent cx="2128931" cy="2479345"/>
@@ -9709,23 +9640,33 @@
     <w:p/>
     <w:p>
       <w:r>
+        <w:t>The other bug was the fact that negative log likelihood was taking natural log with e, instead of log10.</w:t>
+      </w:r>
+    </w:p>
+    <w:p/>
+    <w:p>
+      <w:r>
+        <w:t xml:space="preserve">After these fixes, the model is starting to reduce training loss </w:t>
+      </w:r>
+      <w:r>
+        <w:t xml:space="preserve">consistently </w:t>
+      </w:r>
+      <w:r>
+        <w:t>as well…</w:t>
+      </w:r>
+    </w:p>
+    <w:p>
+      <w:r>
+        <w:rPr>
+          <w:noProof/>
+          <w:lang w:val="en-IN" w:eastAsia="en-IN"/>
+        </w:rPr>
         <w:lastRenderedPageBreak/>
-        <w:t>The other bug was the fact that negative log likelihood was taking natural log with e, instead of log10.</w:t>
-      </w:r>
-    </w:p>
-    <w:p/>
-    <w:p>
-      <w:r>
-        <w:t>After these fixes, the model is starting to reduce training loss as well…</w:t>
-      </w:r>
-    </w:p>
-    <w:p>
-      <w:r>
         <w:drawing>
-          <wp:inline distT="0" distB="0" distL="0" distR="0" wp14:anchorId="154DC7B9" wp14:editId="1B66DD62">
-            <wp:extent cx="2799221" cy="3348841"/>
-            <wp:effectExtent l="0" t="0" r="1270" b="4445"/>
-            <wp:docPr id="324" name="Picture 324"/>
+          <wp:inline distT="0" distB="0" distL="0" distR="0" wp14:anchorId="644DC470" wp14:editId="45BBBC49">
+            <wp:extent cx="3829584" cy="1790950"/>
+            <wp:effectExtent l="0" t="0" r="0" b="0"/>
+            <wp:docPr id="326" name="Picture 326"/>
             <wp:cNvGraphicFramePr>
               <a:graphicFrameLocks xmlns:a="http://schemas.openxmlformats.org/drawingml/2006/main" noChangeAspect="1"/>
             </wp:cNvGraphicFramePr>
@@ -9745,7 +9686,7 @@
                   <pic:spPr>
                     <a:xfrm>
                       <a:off x="0" y="0"/>
-                      <a:ext cx="2805004" cy="3355759"/>
+                      <a:ext cx="3829584" cy="1790950"/>
                     </a:xfrm>
                     <a:prstGeom prst="rect">
                       <a:avLst/>
@@ -9757,19 +9698,85 @@
           </wp:inline>
         </w:drawing>
       </w:r>
-    </w:p>
-    <w:p>
-      <w:r>
-        <w:t>The one above is for 2 examples…the one below is for 2000 examples…</w:t>
-      </w:r>
-    </w:p>
-    <w:p>
-      <w:r>
+      <w:r>
+        <w:t>\</w:t>
+      </w:r>
+    </w:p>
+    <w:p/>
+    <w:p>
+      <w:r>
+        <w:t>Training</w:t>
+      </w:r>
+      <w:r>
+        <w:t xml:space="preserve"> the 2-example model for 2000 iterations reduced the training loss from 0.953 to 0.935…so clearly there are a LOT more iterations that the model needs to go through before it can start reducing loss..</w:t>
+      </w:r>
+    </w:p>
+    <w:p>
+      <w:r>
+        <w:t>This was at a learning rate of 0.0001</w:t>
+      </w:r>
+    </w:p>
+    <w:p/>
+    <w:p>
+      <w:pPr>
+        <w:pStyle w:val="Heading3"/>
+      </w:pPr>
+      <w:r>
+        <w:t>Increasing learning rate…</w:t>
+      </w:r>
+    </w:p>
+    <w:p>
+      <w:r>
+        <w:t>Increased learning rate 10x</w:t>
+      </w:r>
+      <w:r>
+        <w:t xml:space="preserve"> -&gt; from 0.0001 to 0.001</w:t>
+      </w:r>
+    </w:p>
+    <w:p/>
+    <w:p>
+      <w:r>
+        <w:t xml:space="preserve">At learning rate = 0.001 -&gt; </w:t>
+      </w:r>
+      <w:r>
+        <w:t xml:space="preserve">In 2000 iterations, on 2 examples, loss decreased from 0.953 to </w:t>
+      </w:r>
+      <w:r>
+        <w:rPr>
+          <w:b/>
+        </w:rPr>
+        <w:t>0.637</w:t>
+      </w:r>
+      <w:r>
+        <w:t xml:space="preserve"> -&gt; CONSISTENTLY</w:t>
+      </w:r>
+    </w:p>
+    <w:p/>
+    <w:p>
+      <w:pPr>
+        <w:pStyle w:val="Heading3"/>
+      </w:pPr>
+      <w:r>
+        <w:t>Too high a learning rate…</w:t>
+      </w:r>
+    </w:p>
+    <w:p/>
+    <w:p>
+      <w:r>
+        <w:t>At learning rate = 0.01, the loss reduced for the first 400-500 iterations and then increased dramatically:</w:t>
+      </w:r>
+    </w:p>
+    <w:p>
+      <w:r>
+        <w:rPr>
+          <w:noProof/>
+          <w:lang w:val="en-IN" w:eastAsia="en-IN"/>
+        </w:rPr>
         <w:drawing>
-          <wp:inline distT="0" distB="0" distL="0" distR="0" wp14:anchorId="1DCD6B39" wp14:editId="0EA85A93">
-            <wp:extent cx="6058746" cy="2372056"/>
-            <wp:effectExtent l="0" t="0" r="0" b="9525"/>
-            <wp:docPr id="325" name="Picture 325"/>
+          <wp:inline distT="0" distB="0" distL="0" distR="0" wp14:anchorId="6F0FAE69" wp14:editId="51A26D38">
+            <wp:extent cx="6296169" cy="4944345"/>
+            <wp:effectExtent l="0" t="0" r="0" b="8890"/>
+            <wp:docPr id="327" name="Picture 327"/>
             <wp:cNvGraphicFramePr>
               <a:graphicFrameLocks xmlns:a="http://schemas.openxmlformats.org/drawingml/2006/main" noChangeAspect="1"/>
             </wp:cNvGraphicFramePr>
@@ -9789,7 +9796,7 @@
                   <pic:spPr>
                     <a:xfrm>
                       <a:off x="0" y="0"/>
-                      <a:ext cx="6058746" cy="2372056"/>
+                      <a:ext cx="6301830" cy="4948790"/>
                     </a:xfrm>
                     <a:prstGeom prst="rect">
                       <a:avLst/>
@@ -9805,19 +9812,207 @@
     <w:p/>
     <w:p>
       <w:r>
-        <w:t>Since the loss is lower than 0.95, at least we have that sanity check done</w:t>
-      </w:r>
-      <w:r>
-        <w:t xml:space="preserve">…but the accuracy is still 0 </w:t>
-      </w:r>
-      <w:r>
-        <w:sym w:font="Wingdings" w:char="F04A"/>
-      </w:r>
-    </w:p>
-    <w:p>
+        <w:t xml:space="preserve">So we can create loss thresholds for </w:t>
+      </w:r>
+      <w:r>
+        <w:t xml:space="preserve">adapting </w:t>
+      </w:r>
+      <w:r>
+        <w:t>the learning rate then..</w:t>
+      </w:r>
+    </w:p>
+    <w:p/>
+    <w:p>
+      <w:pPr>
+        <w:pStyle w:val="Heading3"/>
+      </w:pPr>
+      <w:r>
+        <w:lastRenderedPageBreak/>
+        <w:t>Bugfix in accuracy computation</w:t>
+      </w:r>
+    </w:p>
+    <w:p>
+      <w:r>
+        <w:t>Note – there was also a minor bug in my test function, where I was comparing the y output [1,9],to the predicted INDEX [0,8], which is why my accuracy was ALWAYS 0.</w:t>
+      </w:r>
+    </w:p>
+    <w:p/>
+    <w:p>
+      <w:r>
+        <w:drawing>
+          <wp:inline distT="0" distB="0" distL="0" distR="0" wp14:anchorId="6AFC041E" wp14:editId="35A817C8">
+            <wp:extent cx="3286584" cy="1162212"/>
+            <wp:effectExtent l="0" t="0" r="9525" b="0"/>
+            <wp:docPr id="325" name="Picture 325"/>
+            <wp:cNvGraphicFramePr>
+              <a:graphicFrameLocks xmlns:a="http://schemas.openxmlformats.org/drawingml/2006/main" noChangeAspect="1"/>
+            </wp:cNvGraphicFramePr>
+            <a:graphic xmlns:a="http://schemas.openxmlformats.org/drawingml/2006/main">
+              <a:graphicData uri="http://schemas.openxmlformats.org/drawingml/2006/picture">
+                <pic:pic xmlns:pic="http://schemas.openxmlformats.org/drawingml/2006/picture">
+                  <pic:nvPicPr>
+                    <pic:cNvPr id="1" name=""/>
+                    <pic:cNvPicPr/>
+                  </pic:nvPicPr>
+                  <pic:blipFill>
+                    <a:blip r:embed="rId92"/>
+                    <a:stretch>
+                      <a:fillRect/>
+                    </a:stretch>
+                  </pic:blipFill>
+                  <pic:spPr>
+                    <a:xfrm>
+                      <a:off x="0" y="0"/>
+                      <a:ext cx="3286584" cy="1162212"/>
+                    </a:xfrm>
+                    <a:prstGeom prst="rect">
+                      <a:avLst/>
+                    </a:prstGeom>
+                  </pic:spPr>
+                </pic:pic>
+              </a:graphicData>
+            </a:graphic>
+          </wp:inline>
+        </w:drawing>
+      </w:r>
+    </w:p>
+    <w:p>
+      <w:r>
+        <w:t>Even without training, the model had 11.22% accuracy on 2000 examples.</w:t>
+      </w:r>
+    </w:p>
+    <w:p>
+      <w:r>
+        <w:t>After 500 iterations, accuracy increased to 11.98% on training data and 10.63% on validation, so we’re definitely not overfitting…</w:t>
+      </w:r>
+    </w:p>
+    <w:p/>
+    <w:p>
+      <w:r>
+        <w:t xml:space="preserve">So  we </w:t>
+      </w:r>
+      <w:r>
+        <w:t>now</w:t>
+      </w:r>
+      <w:r>
+        <w:t xml:space="preserve"> need more iterations, but we don’t have the compute for it in our laptop.</w:t>
+      </w:r>
+    </w:p>
+    <w:p/>
+    <w:p>
+      <w:r>
+        <w:t>Note – I tried 1000 iterations on the 2000 training set – the minimum loss that I achieved was 0.9535, which was between iteration 700-800, after which the loss started increasing again.</w:t>
+      </w:r>
       <w:bookmarkStart w:id="0" w:name="_GoBack"/>
       <w:bookmarkEnd w:id="0"/>
     </w:p>
+    <w:p>
+      <w:r>
+        <w:drawing>
+          <wp:inline distT="0" distB="0" distL="0" distR="0" wp14:anchorId="7620D528" wp14:editId="2BDF74A1">
+            <wp:extent cx="4029637" cy="1124107"/>
+            <wp:effectExtent l="0" t="0" r="0" b="0"/>
+            <wp:docPr id="328" name="Picture 328"/>
+            <wp:cNvGraphicFramePr>
+              <a:graphicFrameLocks xmlns:a="http://schemas.openxmlformats.org/drawingml/2006/main" noChangeAspect="1"/>
+            </wp:cNvGraphicFramePr>
+            <a:graphic xmlns:a="http://schemas.openxmlformats.org/drawingml/2006/main">
+              <a:graphicData uri="http://schemas.openxmlformats.org/drawingml/2006/picture">
+                <pic:pic xmlns:pic="http://schemas.openxmlformats.org/drawingml/2006/picture">
+                  <pic:nvPicPr>
+                    <pic:cNvPr id="1" name=""/>
+                    <pic:cNvPicPr/>
+                  </pic:nvPicPr>
+                  <pic:blipFill>
+                    <a:blip r:embed="rId93"/>
+                    <a:stretch>
+                      <a:fillRect/>
+                    </a:stretch>
+                  </pic:blipFill>
+                  <pic:spPr>
+                    <a:xfrm>
+                      <a:off x="0" y="0"/>
+                      <a:ext cx="4029637" cy="1124107"/>
+                    </a:xfrm>
+                    <a:prstGeom prst="rect">
+                      <a:avLst/>
+                    </a:prstGeom>
+                  </pic:spPr>
+                </pic:pic>
+              </a:graphicData>
+            </a:graphic>
+          </wp:inline>
+        </w:drawing>
+      </w:r>
+    </w:p>
+    <w:p/>
+    <w:p>
+      <w:pPr>
+        <w:pStyle w:val="Heading3"/>
+      </w:pPr>
+      <w:r>
+        <w:t>Possible next steps</w:t>
+      </w:r>
+    </w:p>
+    <w:p>
+      <w:pPr>
+        <w:pStyle w:val="ListParagraph"/>
+        <w:numPr>
+          <w:ilvl w:val="0"/>
+          <w:numId w:val="3"/>
+        </w:numPr>
+      </w:pPr>
+      <w:r>
+        <w:t>Scale down the training dataset from 2000 to 200, for a realistic training time.</w:t>
+      </w:r>
+    </w:p>
+    <w:p>
+      <w:pPr>
+        <w:pStyle w:val="ListParagraph"/>
+        <w:numPr>
+          <w:ilvl w:val="0"/>
+          <w:numId w:val="3"/>
+        </w:numPr>
+      </w:pPr>
+      <w:r>
+        <w:t>Track the prediction probabilities of each cell and pick the most certain one….</w:t>
+      </w:r>
+    </w:p>
+    <w:p>
+      <w:pPr>
+        <w:pStyle w:val="ListParagraph"/>
+        <w:numPr>
+          <w:ilvl w:val="0"/>
+          <w:numId w:val="3"/>
+        </w:numPr>
+      </w:pPr>
+      <w:r>
+        <w:t xml:space="preserve"> Intuitively, I think my approach to have simple to complex examples is correct…so that the network is trained to be able to solve a Sudoku at any stage…now we need to scale this up.</w:t>
+      </w:r>
+    </w:p>
+    <w:p>
+      <w:pPr>
+        <w:pStyle w:val="ListParagraph"/>
+        <w:numPr>
+          <w:ilvl w:val="0"/>
+          <w:numId w:val="3"/>
+        </w:numPr>
+      </w:pPr>
+    </w:p>
+    <w:p>
+      <w:pPr>
+        <w:pStyle w:val="ListParagraph"/>
+        <w:numPr>
+          <w:ilvl w:val="0"/>
+          <w:numId w:val="3"/>
+        </w:numPr>
+      </w:pPr>
+      <w:r>
+        <w:t>Create a layered NN class which can maintain an array of neurons as one object, and can determine its size based on the previous layer supplied to it…such that you only need to define the size of input layer (81xn) and output layer (10x?), and then you can easily create more layers in the middle…</w:t>
+      </w:r>
+    </w:p>
+    <w:p/>
+    <w:p/>
     <w:p/>
     <w:p>
       <w:pPr>
@@ -9949,7 +10144,6 @@
         </w:numPr>
       </w:pPr>
       <w:r>
-        <w:lastRenderedPageBreak/>
         <w:t>Unambiguous solution which can be algorithmically verified…this can’t be done for image classification</w:t>
       </w:r>
     </w:p>
@@ -9962,6 +10156,7 @@
         </w:numPr>
       </w:pPr>
       <w:r>
+        <w:lastRenderedPageBreak/>
         <w:t>Input dataset is easy to generate by oneself as a learning exercise, even though there were kaggle datasets available.</w:t>
       </w:r>
     </w:p>

</xml_diff>